<commit_message>
DONE BAB 1 90%
</commit_message>
<xml_diff>
--- a/NEW TA/NEW - DAFTAR ISI, BAB 1, 2, 3, PUSTAKA.docx
+++ b/NEW TA/NEW - DAFTAR ISI, BAB 1, 2, 3, PUSTAKA.docx
@@ -11,8 +11,8 @@
           <w:szCs w:val="28"/>
         </w:rPr>
       </w:pPr>
-      <w:bookmarkStart w:id="0" w:name="_Toc56373195"/>
-      <w:bookmarkStart w:id="1" w:name="_Toc133985358"/>
+      <w:bookmarkStart w:id="0" w:name="_Toc133985358"/>
+      <w:bookmarkStart w:id="1" w:name="_Toc56373195"/>
       <w:r>
         <w:rPr>
           <w:rFonts w:ascii="Times New Roman" w:hAnsi="Times New Roman" w:cs="Times New Roman"/>
@@ -21,7 +21,7 @@
         </w:rPr>
         <w:t>DAFTAR ISI</w:t>
       </w:r>
-      <w:bookmarkEnd w:id="1"/>
+      <w:bookmarkEnd w:id="0"/>
     </w:p>
     <w:sdt>
       <w:sdtPr>
@@ -1922,7 +1922,7 @@
         </w:rPr>
         <w:t>PENDAHULUAN</w:t>
       </w:r>
-      <w:bookmarkEnd w:id="0"/>
+      <w:bookmarkEnd w:id="1"/>
       <w:bookmarkEnd w:id="2"/>
     </w:p>
     <w:p>
@@ -1957,11 +1957,13 @@
         <w:ind w:left="539" w:firstLine="720"/>
         <w:rPr>
           <w:rFonts w:ascii="Times New Roman" w:hAnsi="Times New Roman" w:cs="Times New Roman"/>
-        </w:rPr>
-      </w:pPr>
-      <w:r>
-        <w:rPr>
-          <w:rFonts w:ascii="Times New Roman" w:hAnsi="Times New Roman" w:cs="Times New Roman"/>
+          <w:highlight w:val="green"/>
+        </w:rPr>
+      </w:pPr>
+      <w:r>
+        <w:rPr>
+          <w:rFonts w:ascii="Times New Roman" w:hAnsi="Times New Roman" w:cs="Times New Roman"/>
+          <w:highlight w:val="green"/>
         </w:rPr>
         <w:t>Berdasarkan data dari Badan Pengawas Perdagangan Berjangka Komoditi (Bappebti), terdapat sekitar 16,1 juta investor aset kripto di Indonesia pada bulan Agustus 2022. Jumlah total investor aset kripto pada akhir tahun 2021 hanya sebesar 11,2 juta, yang menunjukkan bahwa terjadi peningkatan sekitar 43,75 persen jumlah investor aset kripto selama periode Januari hingga Agustus 2022. Fakta ini menjadi semakin menarik jika dibandingkan dengan data investor pasar modal per Juli 2022, di mana jumlah investor aset kripto pada bulan tersebut melebihi 15,57 juta orang. Jumlah ini lebih besar sebesar 6,27 juta orang dibandingkan dengan jumlah investor pasar modal Indonesia yang hanya sebesar 9,3 juta orang. Selain itu, Bappebti juga melaporkan bahwa volume transaksi aset kripto pada periode Januari hingga Agustus 2022 mencapai setidaknya Rp. 249,3 triliun.</w:t>
       </w:r>
@@ -1978,13 +1980,22 @@
       <w:r>
         <w:rPr>
           <w:rFonts w:ascii="Times New Roman" w:hAnsi="Times New Roman" w:cs="Times New Roman"/>
-        </w:rPr>
-        <w:t>Cryptocurrency merupakan mata uang virtual yang digunakan sebagai mata uang alternatif dimana mata uang tersebut dihasilkan dan diperdagangkan melalui proses kriptografi (</w:t>
+          <w:highlight w:val="green"/>
+        </w:rPr>
+        <w:t>Cryptocurrency</w:t>
+      </w:r>
+      <w:r>
+        <w:rPr>
+          <w:rFonts w:ascii="Times New Roman" w:hAnsi="Times New Roman" w:cs="Times New Roman"/>
+          <w:highlight w:val="green"/>
+        </w:rPr>
+        <w:t xml:space="preserve"> merupakan mata uang virtual yang digunakan sebagai mata uang alternatif dimana mata uang tersebut dihasilkan dan diperdagangkan melalui proses kriptografi (</w:t>
       </w:r>
       <w:proofErr w:type="spellStart"/>
       <w:r>
         <w:rPr>
           <w:rFonts w:ascii="Times New Roman" w:hAnsi="Times New Roman" w:cs="Times New Roman"/>
+          <w:highlight w:val="green"/>
         </w:rPr>
         <w:t>Nugraha</w:t>
       </w:r>
@@ -1992,18 +2003,42 @@
       <w:r>
         <w:rPr>
           <w:rFonts w:ascii="Times New Roman" w:hAnsi="Times New Roman" w:cs="Times New Roman"/>
-        </w:rPr>
-        <w:t>, 2018). Cryptocurrency merupakan salah satu bentuk mata uang digital yang semakin populer belakangan ini dan menarik perhatian banyak orang karena potensi keuntungannya. Namun, cryptocurrency juga memiliki nilai yang sangat volatil dan sering mengalami fluktuasi harga yang cukup besar, sehingga tidak selalu menjadi pilihan yang aman bagi para investor (Investopedia, 2022).</w:t>
-      </w:r>
-      <w:r>
-        <w:rPr>
-          <w:rFonts w:ascii="Times New Roman" w:hAnsi="Times New Roman" w:cs="Times New Roman"/>
-        </w:rPr>
-        <w:t xml:space="preserve"> </w:t>
-      </w:r>
-      <w:r>
-        <w:rPr>
-          <w:rFonts w:ascii="Times New Roman" w:hAnsi="Times New Roman" w:cs="Times New Roman"/>
+          <w:highlight w:val="green"/>
+        </w:rPr>
+        <w:t xml:space="preserve">, 2018). </w:t>
+      </w:r>
+      <w:r>
+        <w:rPr>
+          <w:rFonts w:ascii="Times New Roman" w:hAnsi="Times New Roman" w:cs="Times New Roman"/>
+          <w:highlight w:val="green"/>
+        </w:rPr>
+        <w:t>Cryptocurrency</w:t>
+      </w:r>
+      <w:r>
+        <w:rPr>
+          <w:rFonts w:ascii="Times New Roman" w:hAnsi="Times New Roman" w:cs="Times New Roman"/>
+          <w:highlight w:val="green"/>
+        </w:rPr>
+        <w:t xml:space="preserve"> merupakan salah satu bentuk mata uang digital yang semakin populer belakangan ini dan menarik perhatian banyak orang karena potensi keuntungannya. Namun, </w:t>
+      </w:r>
+      <w:r>
+        <w:rPr>
+          <w:rFonts w:ascii="Times New Roman" w:hAnsi="Times New Roman" w:cs="Times New Roman"/>
+          <w:highlight w:val="green"/>
+        </w:rPr>
+        <w:t>Cryptocurrency</w:t>
+      </w:r>
+      <w:r>
+        <w:rPr>
+          <w:rFonts w:ascii="Times New Roman" w:hAnsi="Times New Roman" w:cs="Times New Roman"/>
+          <w:highlight w:val="green"/>
+        </w:rPr>
+        <w:t xml:space="preserve"> juga memiliki nilai yang sangat volatil dan sering mengalami fluktuasi harga yang cukup besar, sehingga tidak selalu menjadi pilihan yang aman bagi para investor (Investopedia, 2022). </w:t>
+      </w:r>
+      <w:r>
+        <w:rPr>
+          <w:rFonts w:ascii="Times New Roman" w:hAnsi="Times New Roman" w:cs="Times New Roman"/>
+          <w:highlight w:val="green"/>
         </w:rPr>
         <w:t>Oleh karena itu, terdapat banyak penelitian yang dilakukan untuk memahami tren dan melakukan prediksi pada suatu aset kripto.</w:t>
       </w:r>
@@ -2020,168 +2055,232 @@
       <w:r>
         <w:rPr>
           <w:rFonts w:ascii="Times New Roman" w:hAnsi="Times New Roman" w:cs="Times New Roman"/>
-        </w:rPr>
-        <w:t xml:space="preserve">Penelitian terhadap cryptocurrency telah banyak dilakukan. Beberapa diantaranya yaitu, </w:t>
+          <w:highlight w:val="green"/>
+        </w:rPr>
+        <w:t xml:space="preserve">Penelitian terhadap </w:t>
+      </w:r>
+      <w:r>
+        <w:rPr>
+          <w:rFonts w:ascii="Times New Roman" w:hAnsi="Times New Roman" w:cs="Times New Roman"/>
+          <w:highlight w:val="green"/>
+        </w:rPr>
+        <w:t>Cryptocurrency</w:t>
+      </w:r>
+      <w:r>
+        <w:rPr>
+          <w:rFonts w:ascii="Times New Roman" w:hAnsi="Times New Roman" w:cs="Times New Roman"/>
+          <w:highlight w:val="green"/>
+        </w:rPr>
+        <w:t xml:space="preserve"> telah banyak dilakukan. Beberapa diantaranya yaitu, Andi (2021), Hua (2020) dan Kwon et al (2019) menggunakan model LSTM untuk memprediksi harga Bitcoin.</w:t>
+      </w:r>
+      <w:r>
+        <w:rPr>
+          <w:rFonts w:ascii="Times New Roman" w:hAnsi="Times New Roman" w:cs="Times New Roman"/>
+          <w:highlight w:val="green"/>
+        </w:rPr>
+        <w:t xml:space="preserve"> </w:t>
+      </w:r>
+      <w:r>
+        <w:rPr>
+          <w:rFonts w:ascii="Times New Roman" w:hAnsi="Times New Roman" w:cs="Times New Roman"/>
+          <w:highlight w:val="green"/>
+        </w:rPr>
+        <w:t>Lalu,</w:t>
+      </w:r>
+      <w:r>
+        <w:rPr>
+          <w:rFonts w:ascii="Times New Roman" w:hAnsi="Times New Roman" w:cs="Times New Roman"/>
+          <w:highlight w:val="green"/>
+        </w:rPr>
+        <w:t xml:space="preserve"> </w:t>
+      </w:r>
+      <w:r>
+        <w:rPr>
+          <w:rFonts w:ascii="Times New Roman" w:hAnsi="Times New Roman" w:cs="Times New Roman"/>
+          <w:highlight w:val="green"/>
+        </w:rPr>
+        <w:t xml:space="preserve">Pant et al (2018) </w:t>
+      </w:r>
+      <w:r>
+        <w:rPr>
+          <w:rFonts w:ascii="Times New Roman" w:hAnsi="Times New Roman" w:cs="Times New Roman"/>
+          <w:highlight w:val="green"/>
+        </w:rPr>
+        <w:t xml:space="preserve">menggunakan </w:t>
+      </w:r>
+      <w:r>
+        <w:rPr>
+          <w:rFonts w:ascii="Times New Roman" w:hAnsi="Times New Roman" w:cs="Times New Roman"/>
+          <w:highlight w:val="green"/>
+        </w:rPr>
+        <w:t>Recurrent Neural Network (RNN)</w:t>
+      </w:r>
+      <w:r>
+        <w:rPr>
+          <w:rFonts w:ascii="Times New Roman" w:hAnsi="Times New Roman" w:cs="Times New Roman"/>
+          <w:highlight w:val="green"/>
+        </w:rPr>
+        <w:t xml:space="preserve"> dan Huang et al</w:t>
+      </w:r>
+      <w:r>
+        <w:rPr>
+          <w:rFonts w:ascii="Times New Roman" w:hAnsi="Times New Roman" w:cs="Times New Roman"/>
+          <w:highlight w:val="green"/>
+        </w:rPr>
+        <w:t xml:space="preserve"> (2021) menggunakan </w:t>
+      </w:r>
+      <w:r>
+        <w:rPr>
+          <w:rFonts w:ascii="Times New Roman" w:hAnsi="Times New Roman" w:cs="Times New Roman"/>
+          <w:highlight w:val="green"/>
+        </w:rPr>
+        <w:t xml:space="preserve">Long </w:t>
+      </w:r>
+      <w:r>
+        <w:rPr>
+          <w:rFonts w:ascii="Times New Roman" w:hAnsi="Times New Roman" w:cs="Times New Roman"/>
+          <w:highlight w:val="green"/>
+        </w:rPr>
+        <w:t>Short-Term</w:t>
+      </w:r>
+      <w:r>
+        <w:rPr>
+          <w:rFonts w:ascii="Times New Roman" w:hAnsi="Times New Roman" w:cs="Times New Roman"/>
+          <w:highlight w:val="green"/>
+        </w:rPr>
+        <w:t xml:space="preserve"> Memory Network (LSTM)</w:t>
+      </w:r>
+      <w:r>
+        <w:rPr>
+          <w:rFonts w:ascii="Times New Roman" w:hAnsi="Times New Roman" w:cs="Times New Roman"/>
+          <w:highlight w:val="green"/>
+        </w:rPr>
+        <w:t xml:space="preserve"> untuk memprediksi harga Cryptocurrency</w:t>
+      </w:r>
+      <w:r>
+        <w:rPr>
+          <w:rFonts w:ascii="Times New Roman" w:hAnsi="Times New Roman" w:cs="Times New Roman"/>
+          <w:highlight w:val="green"/>
+        </w:rPr>
+        <w:t xml:space="preserve"> berdasarkan analisis sentimen Twitter.</w:t>
+      </w:r>
+      <w:r>
+        <w:rPr>
+          <w:rFonts w:ascii="Times New Roman" w:hAnsi="Times New Roman" w:cs="Times New Roman"/>
+          <w:highlight w:val="green"/>
+        </w:rPr>
+        <w:t xml:space="preserve"> Sementara itu, </w:t>
+      </w:r>
+      <w:r>
+        <w:rPr>
+          <w:rFonts w:ascii="Times New Roman" w:hAnsi="Times New Roman" w:cs="Times New Roman"/>
+          <w:highlight w:val="green"/>
+        </w:rPr>
+        <w:t>dalam penggunaan Natural Language Processing (NLP)</w:t>
+      </w:r>
+      <w:r>
+        <w:rPr>
+          <w:rFonts w:ascii="Times New Roman" w:hAnsi="Times New Roman" w:cs="Times New Roman"/>
+          <w:highlight w:val="green"/>
+        </w:rPr>
+        <w:t xml:space="preserve"> terdapat penelitian yang melakukan pemodelan</w:t>
+      </w:r>
+      <w:r>
+        <w:rPr>
+          <w:rFonts w:ascii="Times New Roman" w:hAnsi="Times New Roman" w:cs="Times New Roman"/>
+          <w:highlight w:val="green"/>
+        </w:rPr>
+        <w:t xml:space="preserve"> pada</w:t>
+      </w:r>
+      <w:r>
+        <w:rPr>
+          <w:rFonts w:ascii="Times New Roman" w:hAnsi="Times New Roman" w:cs="Times New Roman"/>
+          <w:highlight w:val="green"/>
+        </w:rPr>
+        <w:t xml:space="preserve"> sentimen Twitter terhadap </w:t>
       </w:r>
       <w:proofErr w:type="spellStart"/>
       <w:r>
         <w:rPr>
           <w:rFonts w:ascii="Times New Roman" w:hAnsi="Times New Roman" w:cs="Times New Roman"/>
-        </w:rPr>
-        <w:t>Chilamkurti</w:t>
+          <w:highlight w:val="green"/>
+        </w:rPr>
+        <w:t>Cryptoccurency</w:t>
       </w:r>
       <w:proofErr w:type="spellEnd"/>
       <w:r>
         <w:rPr>
           <w:rFonts w:ascii="Times New Roman" w:hAnsi="Times New Roman" w:cs="Times New Roman"/>
-        </w:rPr>
-        <w:t xml:space="preserve"> et al (2020)</w:t>
-      </w:r>
-      <w:r>
-        <w:rPr>
-          <w:rFonts w:ascii="Times New Roman" w:hAnsi="Times New Roman" w:cs="Times New Roman"/>
-        </w:rPr>
-        <w:t xml:space="preserve"> dan</w:t>
-      </w:r>
-      <w:r>
-        <w:rPr>
-          <w:rFonts w:ascii="Times New Roman" w:hAnsi="Times New Roman" w:cs="Times New Roman"/>
-        </w:rPr>
-        <w:t xml:space="preserve"> Hua (2020)</w:t>
-      </w:r>
-      <w:r>
-        <w:rPr>
-          <w:rFonts w:ascii="Times New Roman" w:hAnsi="Times New Roman" w:cs="Times New Roman"/>
-        </w:rPr>
-        <w:t xml:space="preserve"> yang melakukan prediksi</w:t>
-      </w:r>
-      <w:r>
-        <w:rPr>
-          <w:rFonts w:ascii="Times New Roman" w:hAnsi="Times New Roman" w:cs="Times New Roman"/>
-        </w:rPr>
-        <w:t xml:space="preserve"> harga</w:t>
-      </w:r>
-      <w:r>
-        <w:rPr>
-          <w:rFonts w:ascii="Times New Roman" w:hAnsi="Times New Roman" w:cs="Times New Roman"/>
-        </w:rPr>
-        <w:t xml:space="preserve"> Bitcoin </w:t>
+          <w:highlight w:val="green"/>
+        </w:rPr>
+        <w:t xml:space="preserve"> </w:t>
+      </w:r>
+      <w:r>
+        <w:rPr>
+          <w:rFonts w:ascii="Times New Roman" w:hAnsi="Times New Roman" w:cs="Times New Roman"/>
+          <w:highlight w:val="green"/>
+        </w:rPr>
+        <w:t xml:space="preserve">oleh </w:t>
       </w:r>
       <w:proofErr w:type="spellStart"/>
       <w:r>
         <w:rPr>
           <w:rFonts w:ascii="Times New Roman" w:hAnsi="Times New Roman" w:cs="Times New Roman"/>
-        </w:rPr>
-        <w:t>meggunakan</w:t>
+          <w:highlight w:val="green"/>
+        </w:rPr>
+        <w:t>Citien</w:t>
       </w:r>
       <w:proofErr w:type="spellEnd"/>
       <w:r>
         <w:rPr>
           <w:rFonts w:ascii="Times New Roman" w:hAnsi="Times New Roman" w:cs="Times New Roman"/>
-        </w:rPr>
-        <w:t xml:space="preserve"> ARIMA Model</w:t>
-      </w:r>
-      <w:r>
-        <w:rPr>
-          <w:rFonts w:ascii="Times New Roman" w:hAnsi="Times New Roman" w:cs="Times New Roman"/>
-        </w:rPr>
-        <w:t>. Lalu, Andi (2021), Hua (2020)</w:t>
-      </w:r>
-      <w:r>
-        <w:rPr>
-          <w:rFonts w:ascii="Times New Roman" w:hAnsi="Times New Roman" w:cs="Times New Roman"/>
-        </w:rPr>
-        <w:t xml:space="preserve"> dan</w:t>
-      </w:r>
-      <w:r>
-        <w:rPr>
-          <w:rFonts w:ascii="Times New Roman" w:hAnsi="Times New Roman" w:cs="Times New Roman"/>
-        </w:rPr>
-        <w:t xml:space="preserve"> Kwon et al (2019) menggunakan model LSTM untuk memprediksi harga Bitcoin</w:t>
-      </w:r>
-      <w:r>
-        <w:rPr>
-          <w:rFonts w:ascii="Times New Roman" w:hAnsi="Times New Roman" w:cs="Times New Roman"/>
-        </w:rPr>
-        <w:t xml:space="preserve">. Sementara itu, </w:t>
-      </w:r>
-      <w:r>
-        <w:rPr>
-          <w:rFonts w:ascii="Times New Roman" w:hAnsi="Times New Roman" w:cs="Times New Roman"/>
-        </w:rPr>
-        <w:t>dalam bidang pengelompokkan</w:t>
-      </w:r>
-      <w:r>
-        <w:rPr>
-          <w:rFonts w:ascii="Times New Roman" w:hAnsi="Times New Roman" w:cs="Times New Roman"/>
-        </w:rPr>
-        <w:t xml:space="preserve"> </w:t>
-      </w:r>
-      <w:r>
-        <w:rPr>
-          <w:rFonts w:ascii="Times New Roman" w:hAnsi="Times New Roman" w:cs="Times New Roman"/>
-        </w:rPr>
-        <w:t xml:space="preserve">dan analisis data pada </w:t>
-      </w:r>
-      <w:r>
-        <w:rPr>
-          <w:rFonts w:ascii="Times New Roman" w:hAnsi="Times New Roman" w:cs="Times New Roman"/>
-        </w:rPr>
-        <w:t>Bitcoin</w:t>
-      </w:r>
-      <w:r>
-        <w:rPr>
-          <w:rFonts w:ascii="Times New Roman" w:hAnsi="Times New Roman" w:cs="Times New Roman"/>
-        </w:rPr>
-        <w:t xml:space="preserve"> terdapat metode </w:t>
-      </w:r>
-      <w:r>
-        <w:rPr>
-          <w:rFonts w:ascii="Times New Roman" w:hAnsi="Times New Roman" w:cs="Times New Roman"/>
-          <w:i/>
-          <w:iCs/>
-        </w:rPr>
-        <w:t>clustering</w:t>
-      </w:r>
-      <w:r>
-        <w:rPr>
-          <w:rFonts w:ascii="Times New Roman" w:hAnsi="Times New Roman" w:cs="Times New Roman"/>
-        </w:rPr>
-        <w:t xml:space="preserve"> menggunakan algoritma K-Means</w:t>
-      </w:r>
-      <w:r>
-        <w:rPr>
-          <w:rFonts w:ascii="Times New Roman" w:hAnsi="Times New Roman" w:cs="Times New Roman"/>
-        </w:rPr>
-        <w:t xml:space="preserve"> yang dilakukan oleh Das et al (2023), </w:t>
+          <w:highlight w:val="green"/>
+        </w:rPr>
+        <w:t xml:space="preserve"> et al (202</w:t>
+      </w:r>
+      <w:r>
+        <w:rPr>
+          <w:rFonts w:ascii="Times New Roman" w:hAnsi="Times New Roman" w:cs="Times New Roman"/>
+          <w:highlight w:val="green"/>
+        </w:rPr>
+        <w:t>2</w:t>
+      </w:r>
+      <w:r>
+        <w:rPr>
+          <w:rFonts w:ascii="Times New Roman" w:hAnsi="Times New Roman" w:cs="Times New Roman"/>
+          <w:highlight w:val="green"/>
+        </w:rPr>
+        <w:t xml:space="preserve">), </w:t>
+      </w:r>
+      <w:r>
+        <w:rPr>
+          <w:rFonts w:ascii="Times New Roman" w:hAnsi="Times New Roman" w:cs="Times New Roman"/>
+          <w:highlight w:val="green"/>
+        </w:rPr>
+        <w:t>Wong</w:t>
+      </w:r>
+      <w:r>
+        <w:rPr>
+          <w:rFonts w:ascii="Times New Roman" w:hAnsi="Times New Roman" w:cs="Times New Roman"/>
+          <w:highlight w:val="green"/>
+        </w:rPr>
+        <w:t xml:space="preserve"> (2021), dan </w:t>
       </w:r>
       <w:proofErr w:type="spellStart"/>
       <w:r>
         <w:rPr>
           <w:rFonts w:ascii="Times New Roman" w:hAnsi="Times New Roman" w:cs="Times New Roman"/>
-        </w:rPr>
-        <w:t>Fitriani</w:t>
+          <w:highlight w:val="green"/>
+        </w:rPr>
+        <w:t>Deebadi</w:t>
       </w:r>
       <w:proofErr w:type="spellEnd"/>
       <w:r>
         <w:rPr>
           <w:rFonts w:ascii="Times New Roman" w:hAnsi="Times New Roman" w:cs="Times New Roman"/>
-        </w:rPr>
-        <w:t xml:space="preserve"> (2021), dan </w:t>
-      </w:r>
-      <w:proofErr w:type="spellStart"/>
-      <w:r>
-        <w:rPr>
-          <w:rFonts w:ascii="Times New Roman" w:hAnsi="Times New Roman" w:cs="Times New Roman"/>
-        </w:rPr>
-        <w:t>Baradas</w:t>
-      </w:r>
-      <w:proofErr w:type="spellEnd"/>
-      <w:r>
-        <w:rPr>
-          <w:rFonts w:ascii="Times New Roman" w:hAnsi="Times New Roman" w:cs="Times New Roman"/>
-        </w:rPr>
-        <w:t xml:space="preserve"> (2022). </w:t>
+          <w:highlight w:val="green"/>
+        </w:rPr>
+        <w:t xml:space="preserve"> (2022).</w:t>
       </w:r>
       <w:r>
         <w:rPr>
@@ -2199,56 +2298,6 @@
           <w:rFonts w:ascii="Times New Roman" w:hAnsi="Times New Roman" w:cs="Times New Roman"/>
         </w:rPr>
       </w:pPr>
-      <w:r>
-        <w:rPr>
-          <w:rFonts w:ascii="Times New Roman" w:hAnsi="Times New Roman" w:cs="Times New Roman"/>
-        </w:rPr>
-        <w:t xml:space="preserve">Berdasarkan penelitian sejenis mengenai prediksi, perbandingan, maupun pembelajaran dalam memahami Bitcoin sebagai mata uang digital. Bitcoin cenderung memiliki pola dalam transaksi dan data historikal-nya. Hal ini sering </w:t>
-      </w:r>
-      <w:r>
-        <w:rPr>
-          <w:rFonts w:ascii="Times New Roman" w:hAnsi="Times New Roman" w:cs="Times New Roman"/>
-        </w:rPr>
-        <w:lastRenderedPageBreak/>
-        <w:t>dimanfaatkan untuk mengurangi resiko investasi pada Bitcoin. Seringnya, prediksi Bitcoin memanfaatkan data historikal harga tutup berdasarkan waktu, sehingga pola yang dimiliki cenderung bergantung pada kondisi pasar yang stabil</w:t>
-      </w:r>
-      <w:r>
-        <w:rPr>
-          <w:rFonts w:ascii="Times New Roman" w:hAnsi="Times New Roman" w:cs="Times New Roman"/>
-        </w:rPr>
-        <w:t xml:space="preserve"> atau terdistribusi secara normal</w:t>
-      </w:r>
-      <w:r>
-        <w:rPr>
-          <w:rFonts w:ascii="Times New Roman" w:hAnsi="Times New Roman" w:cs="Times New Roman"/>
-        </w:rPr>
-        <w:t>. Beberapa penelitian cenderung memiliki nilai galat yang besar saat memprediksi harga</w:t>
-      </w:r>
-      <w:r>
-        <w:rPr>
-          <w:rFonts w:ascii="Times New Roman" w:hAnsi="Times New Roman" w:cs="Times New Roman"/>
-        </w:rPr>
-        <w:t xml:space="preserve">. </w:t>
-      </w:r>
-      <w:bookmarkEnd w:id="4"/>
-      <w:r>
-        <w:rPr>
-          <w:rFonts w:ascii="Times New Roman" w:hAnsi="Times New Roman" w:cs="Times New Roman"/>
-        </w:rPr>
-        <w:t xml:space="preserve">Salah satu di antaranya terjadi pada kondisi pasar </w:t>
-      </w:r>
-      <w:r>
-        <w:rPr>
-          <w:rFonts w:ascii="Times New Roman" w:hAnsi="Times New Roman" w:cs="Times New Roman"/>
-        </w:rPr>
-        <w:t>dengan</w:t>
-      </w:r>
-      <w:r>
-        <w:rPr>
-          <w:rFonts w:ascii="Times New Roman" w:hAnsi="Times New Roman" w:cs="Times New Roman"/>
-        </w:rPr>
-        <w:t xml:space="preserve"> sentimen negatif yang cukup besar di media sosial terhadap aset kripto.</w:t>
-      </w:r>
     </w:p>
     <w:p>
       <w:pPr>
@@ -2262,8 +2311,53 @@
       <w:r>
         <w:rPr>
           <w:rFonts w:ascii="Times New Roman" w:hAnsi="Times New Roman" w:cs="Times New Roman"/>
-        </w:rPr>
-        <w:t>Berdasarkan latar belakang tersebut diperlukan sebuah analisis yang dapat memberikan wawasan mengenai Transaksi Paus. Data transaksi Paus dalam perdagangan Bitcoin tidak dapat diketahui dengan jelas. Namun, terdapat indikasi yang dapat menjadi parameter Transaksi Paus. Dengan memperhatikan variable Volume transaksi dan banyak transaksi yang terjadi persatuan waktu. Di dapat sebuah wawasan bahwa perbandingan kedua variable tersebut dapat menjadi indikasi dari Transaksi Paus. Hal ini terlihat dari banyak transaksi yang sedikit namun Volume transaksi yang besar.</w:t>
+          <w:highlight w:val="green"/>
+        </w:rPr>
+        <w:lastRenderedPageBreak/>
+        <w:t xml:space="preserve">Berdasarkan penelitian sejenis mengenai prediksi, perbandingan, maupun pembelajaran dalam memahami Bitcoin sebagai mata uang digital. Bitcoin cenderung memiliki pola dalam transaksi dan data historikal-nya. Hal ini sering dimanfaatkan untuk mengurangi resiko investasi pada Bitcoin. Seringnya, prediksi Bitcoin </w:t>
+      </w:r>
+      <w:r>
+        <w:rPr>
+          <w:rFonts w:ascii="Times New Roman" w:hAnsi="Times New Roman" w:cs="Times New Roman"/>
+          <w:highlight w:val="green"/>
+        </w:rPr>
+        <w:t xml:space="preserve">hanya </w:t>
+      </w:r>
+      <w:r>
+        <w:rPr>
+          <w:rFonts w:ascii="Times New Roman" w:hAnsi="Times New Roman" w:cs="Times New Roman"/>
+          <w:highlight w:val="green"/>
+        </w:rPr>
+        <w:t>memanfaatkan data historikal harga tutup berdasarkan waktu, sehingga pola yang dimiliki cenderung bergantung pada kondisi pasar yang stabil</w:t>
+      </w:r>
+      <w:r>
+        <w:rPr>
+          <w:rFonts w:ascii="Times New Roman" w:hAnsi="Times New Roman" w:cs="Times New Roman"/>
+          <w:highlight w:val="green"/>
+        </w:rPr>
+        <w:t xml:space="preserve"> atau terdistribusi secara normal</w:t>
+      </w:r>
+      <w:r>
+        <w:rPr>
+          <w:rFonts w:ascii="Times New Roman" w:hAnsi="Times New Roman" w:cs="Times New Roman"/>
+          <w:highlight w:val="green"/>
+        </w:rPr>
+        <w:t>. Beberapa penelitian cenderung memiliki nilai galat yang besar saat memprediksi harga</w:t>
+      </w:r>
+      <w:r>
+        <w:rPr>
+          <w:rFonts w:ascii="Times New Roman" w:hAnsi="Times New Roman" w:cs="Times New Roman"/>
+          <w:highlight w:val="green"/>
+        </w:rPr>
+        <w:t xml:space="preserve">. </w:t>
+      </w:r>
+      <w:bookmarkEnd w:id="4"/>
+      <w:r>
+        <w:rPr>
+          <w:rFonts w:ascii="Times New Roman" w:hAnsi="Times New Roman" w:cs="Times New Roman"/>
+          <w:highlight w:val="green"/>
+        </w:rPr>
+        <w:t>Salah satu di antaranya terjadi pada kondisi pasar dengan sentimen negatif yang cukup besar di media sosial terhadap aset kripto.</w:t>
       </w:r>
     </w:p>
     <w:p>
@@ -2273,37 +2367,15 @@
         <w:ind w:left="539" w:firstLine="720"/>
         <w:rPr>
           <w:rFonts w:ascii="Times New Roman" w:hAnsi="Times New Roman" w:cs="Times New Roman"/>
-        </w:rPr>
-      </w:pPr>
-      <w:r>
-        <w:rPr>
-          <w:rFonts w:ascii="Times New Roman" w:hAnsi="Times New Roman" w:cs="Times New Roman"/>
-        </w:rPr>
-        <w:t xml:space="preserve">Dengan </w:t>
-      </w:r>
-      <w:r>
-        <w:rPr>
-          <w:rFonts w:ascii="Times New Roman" w:hAnsi="Times New Roman" w:cs="Times New Roman"/>
-        </w:rPr>
-        <w:t>menganalisis</w:t>
-      </w:r>
-      <w:r>
-        <w:rPr>
-          <w:rFonts w:ascii="Times New Roman" w:hAnsi="Times New Roman" w:cs="Times New Roman"/>
-        </w:rPr>
-        <w:t xml:space="preserve"> data tersebut lebih lanjut, diperlukan sebuah metode pengelompokkan dalam bentuk cluster yang memperhatikan kemiripan dan jarak antar data. Dengan menggunakan kemampuan machine learning dalam mengolah </w:t>
-      </w:r>
-      <w:r>
-        <w:rPr>
-          <w:rFonts w:ascii="Times New Roman" w:hAnsi="Times New Roman" w:cs="Times New Roman"/>
-        </w:rPr>
-        <w:t>data. Digunakan</w:t>
-      </w:r>
-      <w:r>
-        <w:rPr>
-          <w:rFonts w:ascii="Times New Roman" w:hAnsi="Times New Roman" w:cs="Times New Roman"/>
-        </w:rPr>
-        <w:t xml:space="preserve"> salah satu Algoritma dari metode cluster dalam machine learning yakni Algoritma K-Means. Sehingga, didapat pemodelan yang dapat mengelompokkan data tersebut.</w:t>
+          <w:highlight w:val="green"/>
+        </w:rPr>
+      </w:pPr>
+      <w:r>
+        <w:rPr>
+          <w:rFonts w:ascii="Times New Roman" w:hAnsi="Times New Roman" w:cs="Times New Roman"/>
+          <w:highlight w:val="green"/>
+        </w:rPr>
+        <w:t>Berdasarkan latar belakang tersebut, terbuka peluang untuk melakukan penelitian yang dapat mengatasi permasalahan dalam memprediksi harga Cryptocurrency. Diperlukan analisis yang tepat untuk menambahkan variabel dalam pemodelan prediksi harga Cryptocurrency. Salah satu pendekatan yang dapat dilakukan adalah menggunakan sentimen analisis pada media sosial Twitter. Namun, penelitian yang telah melibatkan sentimen analisis tersebut masih memiliki kekurangan. Hal ini terlihat dari pengambilan data teks dalam pemodelan sentimen yang tidak memperhatikan kualitas data. Pengambilan data teks cenderung acak, sesuai dengan hasil scrapping dari API yang digunakan. Padahal, popularitas suatu tweet tentunya akan mempengaruhi psikologi pasar. Oleh karena itu, dengan memanfaatkan interaksi yang banyak terjadi pada sebuah tweet, diharapkan dapat menghasilkan model dengan akurasi yang lebih baik.</w:t>
       </w:r>
     </w:p>
     <w:p>
@@ -2346,8 +2418,109 @@
       <w:r>
         <w:rPr>
           <w:rFonts w:ascii="Times New Roman" w:hAnsi="Times New Roman" w:cs="Times New Roman"/>
-        </w:rPr>
-        <w:t>Berdasarkan penjelasan yang telah disampaikan pada latar belakang, Secara umum, transaksi Bitcoin dianggap cepat dan aman karena sistemnya yang terdesentralisasi. Namun, terdapat risiko volatilitas harga Bitcoin yang signifikan akibat transaksi paus yang melibatkan jumlah Bitcoin yang besar. Oleh karena itu, perlu dilakukan penelitian untuk mengevaluasi pola transaksi Bitcoin berdasarkan indikator waktu dan sentimen non-numerik historis terkait terjadinya transaksi paus tersebut.</w:t>
+          <w:highlight w:val="green"/>
+        </w:rPr>
+        <w:t xml:space="preserve">Berdasarkan penjelasan yang telah disampaikan pada latar belakang, Secara umum, transaksi </w:t>
+      </w:r>
+      <w:bookmarkStart w:id="6" w:name="_Hlk135072359"/>
+      <w:r>
+        <w:rPr>
+          <w:rFonts w:ascii="Times New Roman" w:hAnsi="Times New Roman" w:cs="Times New Roman"/>
+          <w:highlight w:val="green"/>
+        </w:rPr>
+        <w:t>Cryptocurrency</w:t>
+      </w:r>
+      <w:r>
+        <w:rPr>
+          <w:rFonts w:ascii="Times New Roman" w:hAnsi="Times New Roman" w:cs="Times New Roman"/>
+          <w:highlight w:val="green"/>
+        </w:rPr>
+        <w:t xml:space="preserve"> </w:t>
+      </w:r>
+      <w:bookmarkEnd w:id="6"/>
+      <w:r>
+        <w:rPr>
+          <w:rFonts w:ascii="Times New Roman" w:hAnsi="Times New Roman" w:cs="Times New Roman"/>
+          <w:highlight w:val="green"/>
+        </w:rPr>
+        <w:t xml:space="preserve">dianggap cepat dan aman karena sistemnya yang terdesentralisasi. Namun, terdapat risiko volatilitas harga </w:t>
+      </w:r>
+      <w:r>
+        <w:rPr>
+          <w:rFonts w:ascii="Times New Roman" w:hAnsi="Times New Roman" w:cs="Times New Roman"/>
+          <w:highlight w:val="green"/>
+        </w:rPr>
+        <w:t>Cryptocurrency</w:t>
+      </w:r>
+      <w:r>
+        <w:rPr>
+          <w:rFonts w:ascii="Times New Roman" w:hAnsi="Times New Roman" w:cs="Times New Roman"/>
+          <w:highlight w:val="green"/>
+        </w:rPr>
+        <w:t xml:space="preserve"> </w:t>
+      </w:r>
+      <w:r>
+        <w:rPr>
+          <w:rFonts w:ascii="Times New Roman" w:hAnsi="Times New Roman" w:cs="Times New Roman"/>
+          <w:highlight w:val="green"/>
+        </w:rPr>
+        <w:t xml:space="preserve">yang signifikan akibat </w:t>
+      </w:r>
+      <w:r>
+        <w:rPr>
+          <w:rFonts w:ascii="Times New Roman" w:hAnsi="Times New Roman" w:cs="Times New Roman"/>
+          <w:highlight w:val="green"/>
+        </w:rPr>
+        <w:t>sentimen negatif pada sosial media</w:t>
+      </w:r>
+      <w:r>
+        <w:rPr>
+          <w:rFonts w:ascii="Times New Roman" w:hAnsi="Times New Roman" w:cs="Times New Roman"/>
+          <w:highlight w:val="green"/>
+        </w:rPr>
+        <w:t xml:space="preserve">. Oleh karena itu, perlu dilakukan penelitian untuk </w:t>
+      </w:r>
+      <w:r>
+        <w:rPr>
+          <w:rFonts w:ascii="Times New Roman" w:hAnsi="Times New Roman" w:cs="Times New Roman"/>
+          <w:highlight w:val="green"/>
+        </w:rPr>
+        <w:t xml:space="preserve">memprediksi harga suatu </w:t>
+      </w:r>
+      <w:r>
+        <w:rPr>
+          <w:rFonts w:ascii="Times New Roman" w:hAnsi="Times New Roman" w:cs="Times New Roman"/>
+          <w:highlight w:val="green"/>
+        </w:rPr>
+        <w:t>Cryptocurrency</w:t>
+      </w:r>
+      <w:r>
+        <w:rPr>
+          <w:rFonts w:ascii="Times New Roman" w:hAnsi="Times New Roman" w:cs="Times New Roman"/>
+          <w:highlight w:val="green"/>
+        </w:rPr>
+        <w:t xml:space="preserve"> </w:t>
+      </w:r>
+      <w:r>
+        <w:rPr>
+          <w:rFonts w:ascii="Times New Roman" w:hAnsi="Times New Roman" w:cs="Times New Roman"/>
+          <w:highlight w:val="green"/>
+        </w:rPr>
+        <w:t>berdasarkan</w:t>
+      </w:r>
+      <w:r>
+        <w:rPr>
+          <w:rFonts w:ascii="Times New Roman" w:hAnsi="Times New Roman" w:cs="Times New Roman"/>
+          <w:highlight w:val="green"/>
+        </w:rPr>
+        <w:t xml:space="preserve"> sentimen yang sedang terjadi di sosial media</w:t>
+      </w:r>
+      <w:r>
+        <w:rPr>
+          <w:rFonts w:ascii="Times New Roman" w:hAnsi="Times New Roman" w:cs="Times New Roman"/>
+          <w:highlight w:val="green"/>
+        </w:rPr>
+        <w:t>.</w:t>
       </w:r>
     </w:p>
     <w:p>
@@ -2366,14 +2539,14 @@
           <w:rFonts w:ascii="Times New Roman" w:hAnsi="Times New Roman" w:cs="Times New Roman"/>
         </w:rPr>
       </w:pPr>
-      <w:bookmarkStart w:id="6" w:name="_Toc133985362"/>
+      <w:bookmarkStart w:id="7" w:name="_Toc133985362"/>
       <w:r>
         <w:rPr>
           <w:rFonts w:ascii="Times New Roman" w:hAnsi="Times New Roman" w:cs="Times New Roman"/>
         </w:rPr>
         <w:t>Batasan Masalah</w:t>
       </w:r>
-      <w:bookmarkEnd w:id="6"/>
+      <w:bookmarkEnd w:id="7"/>
     </w:p>
     <w:p>
       <w:pPr>
@@ -2382,35 +2555,41 @@
         <w:ind w:left="567" w:firstLine="720"/>
         <w:rPr>
           <w:rFonts w:ascii="Times New Roman" w:hAnsi="Times New Roman" w:cs="Times New Roman"/>
-        </w:rPr>
-      </w:pPr>
-      <w:r>
-        <w:rPr>
-          <w:rFonts w:ascii="Times New Roman" w:hAnsi="Times New Roman" w:cs="Times New Roman"/>
+          <w:highlight w:val="green"/>
+        </w:rPr>
+      </w:pPr>
+      <w:r>
+        <w:rPr>
+          <w:rFonts w:ascii="Times New Roman" w:hAnsi="Times New Roman" w:cs="Times New Roman"/>
+          <w:highlight w:val="green"/>
         </w:rPr>
         <w:t xml:space="preserve">Berdasarkan latar belakang yang telah diuraikan di atas, diperoleh </w:t>
       </w:r>
       <w:r>
         <w:rPr>
           <w:rFonts w:ascii="Times New Roman" w:hAnsi="Times New Roman" w:cs="Times New Roman"/>
+          <w:highlight w:val="green"/>
         </w:rPr>
         <w:t>batasan</w:t>
       </w:r>
       <w:r>
         <w:rPr>
           <w:rFonts w:ascii="Times New Roman" w:hAnsi="Times New Roman" w:cs="Times New Roman"/>
+          <w:highlight w:val="green"/>
         </w:rPr>
         <w:t xml:space="preserve"> masalah yang </w:t>
       </w:r>
       <w:r>
         <w:rPr>
           <w:rFonts w:ascii="Times New Roman" w:hAnsi="Times New Roman" w:cs="Times New Roman"/>
+          <w:highlight w:val="green"/>
         </w:rPr>
         <w:t>dalam penelitian ini</w:t>
       </w:r>
       <w:r>
         <w:rPr>
           <w:rFonts w:ascii="Times New Roman" w:hAnsi="Times New Roman" w:cs="Times New Roman"/>
+          <w:highlight w:val="green"/>
         </w:rPr>
         <w:t xml:space="preserve"> adalah:</w:t>
       </w:r>
@@ -2426,17 +2605,34 @@
         <w:ind w:left="993" w:hanging="426"/>
         <w:rPr>
           <w:rFonts w:ascii="Times New Roman" w:hAnsi="Times New Roman" w:cs="Times New Roman"/>
-        </w:rPr>
-      </w:pPr>
-      <w:r>
-        <w:rPr>
-          <w:rFonts w:ascii="Times New Roman" w:hAnsi="Times New Roman" w:cs="Times New Roman"/>
-        </w:rPr>
-        <w:t>Data yang digunakan merupakan data cryptocurrency Bitcoin</w:t>
-      </w:r>
-      <w:r>
-        <w:rPr>
-          <w:rFonts w:ascii="Times New Roman" w:hAnsi="Times New Roman" w:cs="Times New Roman"/>
+          <w:highlight w:val="green"/>
+        </w:rPr>
+      </w:pPr>
+      <w:r>
+        <w:rPr>
+          <w:rFonts w:ascii="Times New Roman" w:hAnsi="Times New Roman" w:cs="Times New Roman"/>
+          <w:highlight w:val="green"/>
+        </w:rPr>
+        <w:t xml:space="preserve">Data yang digunakan merupakan data </w:t>
+      </w:r>
+      <w:r>
+        <w:rPr>
+          <w:rFonts w:ascii="Times New Roman" w:hAnsi="Times New Roman" w:cs="Times New Roman"/>
+          <w:highlight w:val="green"/>
+        </w:rPr>
+        <w:t xml:space="preserve">10 teratas </w:t>
+      </w:r>
+      <w:r>
+        <w:rPr>
+          <w:rFonts w:ascii="Times New Roman" w:hAnsi="Times New Roman" w:cs="Times New Roman"/>
+          <w:highlight w:val="green"/>
+        </w:rPr>
+        <w:t>Coinmarketcap</w:t>
+      </w:r>
+      <w:r>
+        <w:rPr>
+          <w:rFonts w:ascii="Times New Roman" w:hAnsi="Times New Roman" w:cs="Times New Roman"/>
+          <w:highlight w:val="green"/>
         </w:rPr>
         <w:t>.</w:t>
       </w:r>
@@ -2452,46 +2648,22 @@
         <w:ind w:left="993" w:hanging="426"/>
         <w:rPr>
           <w:rFonts w:ascii="Times New Roman" w:hAnsi="Times New Roman" w:cs="Times New Roman"/>
-        </w:rPr>
-      </w:pPr>
-      <w:r>
-        <w:rPr>
-          <w:rFonts w:ascii="Times New Roman" w:hAnsi="Times New Roman" w:cs="Times New Roman"/>
-        </w:rPr>
-        <w:t xml:space="preserve">Data yang digunakan diperoleh dari </w:t>
-      </w:r>
-      <w:r>
-        <w:rPr>
-          <w:rFonts w:ascii="Times New Roman" w:hAnsi="Times New Roman" w:cs="Times New Roman"/>
-        </w:rPr>
-        <w:t xml:space="preserve">marketplace </w:t>
-      </w:r>
-      <w:proofErr w:type="spellStart"/>
-      <w:r>
-        <w:rPr>
-          <w:rFonts w:ascii="Times New Roman" w:hAnsi="Times New Roman" w:cs="Times New Roman"/>
-        </w:rPr>
-        <w:t>Binance</w:t>
-      </w:r>
-      <w:proofErr w:type="spellEnd"/>
-      <w:r>
-        <w:rPr>
-          <w:rFonts w:ascii="Times New Roman" w:hAnsi="Times New Roman" w:cs="Times New Roman"/>
-        </w:rPr>
-        <w:t xml:space="preserve"> dan di download dari </w:t>
-      </w:r>
-      <w:r>
-        <w:rPr>
-          <w:rFonts w:ascii="Times New Roman" w:hAnsi="Times New Roman" w:cs="Times New Roman"/>
-        </w:rPr>
-        <w:lastRenderedPageBreak/>
-        <w:t>website cryptodatadownload.com</w:t>
-      </w:r>
-      <w:r>
-        <w:rPr>
-          <w:rFonts w:ascii="Times New Roman" w:hAnsi="Times New Roman" w:cs="Times New Roman"/>
-        </w:rPr>
-        <w:t>.</w:t>
+          <w:highlight w:val="green"/>
+        </w:rPr>
+      </w:pPr>
+      <w:r>
+        <w:rPr>
+          <w:rFonts w:ascii="Times New Roman" w:hAnsi="Times New Roman" w:cs="Times New Roman"/>
+          <w:highlight w:val="green"/>
+        </w:rPr>
+        <w:t xml:space="preserve">Data sosial media yang digunakan merupakan data API </w:t>
+      </w:r>
+      <w:r>
+        <w:rPr>
+          <w:rFonts w:ascii="Times New Roman" w:hAnsi="Times New Roman" w:cs="Times New Roman"/>
+          <w:highlight w:val="green"/>
+        </w:rPr>
+        <w:t>Twitter</w:t>
       </w:r>
     </w:p>
     <w:p>
@@ -2505,59 +2677,16 @@
         <w:ind w:left="993" w:hanging="426"/>
         <w:rPr>
           <w:rFonts w:ascii="Times New Roman" w:hAnsi="Times New Roman" w:cs="Times New Roman"/>
-        </w:rPr>
-      </w:pPr>
-      <w:r>
-        <w:rPr>
-          <w:rFonts w:ascii="Times New Roman" w:hAnsi="Times New Roman" w:cs="Times New Roman"/>
-        </w:rPr>
-        <w:t>Nilai tukar yang digunakan adalah dolar.</w:t>
-      </w:r>
-    </w:p>
-    <w:p>
-      <w:pPr>
-        <w:pStyle w:val="BodyText"/>
-        <w:numPr>
-          <w:ilvl w:val="0"/>
-          <w:numId w:val="4"/>
-        </w:numPr>
-        <w:spacing w:after="0" w:line="360" w:lineRule="auto"/>
-        <w:ind w:left="993" w:hanging="426"/>
-        <w:rPr>
-          <w:rFonts w:ascii="Times New Roman" w:hAnsi="Times New Roman" w:cs="Times New Roman"/>
-        </w:rPr>
-      </w:pPr>
-      <w:r>
-        <w:rPr>
-          <w:rFonts w:ascii="Times New Roman" w:hAnsi="Times New Roman" w:cs="Times New Roman"/>
-        </w:rPr>
-        <w:t>Label yang digunakan adalah harga buka (open), harga tertinggi (high), harga terendah (low), harga tutup (close), Volume transaksi dalam dolar (Volume USDT), Jumlah transaksi (</w:t>
-      </w:r>
-      <w:proofErr w:type="spellStart"/>
-      <w:r>
-        <w:rPr>
-          <w:rFonts w:ascii="Times New Roman" w:hAnsi="Times New Roman" w:cs="Times New Roman"/>
-        </w:rPr>
-        <w:t>tradecount</w:t>
-      </w:r>
-      <w:proofErr w:type="spellEnd"/>
-      <w:r>
-        <w:rPr>
-          <w:rFonts w:ascii="Times New Roman" w:hAnsi="Times New Roman" w:cs="Times New Roman"/>
-        </w:rPr>
-        <w:t>), Tanggal (Date), trending topik twitter.</w:t>
-      </w:r>
-      <w:r>
-        <w:rPr>
-          <w:rFonts w:ascii="Times New Roman" w:hAnsi="Times New Roman" w:cs="Times New Roman"/>
-        </w:rPr>
-        <w:t xml:space="preserve"> </w:t>
-      </w:r>
-      <w:r>
-        <w:rPr>
-          <w:rFonts w:ascii="Times New Roman" w:hAnsi="Times New Roman" w:cs="Times New Roman"/>
-        </w:rPr>
-        <w:t xml:space="preserve"> </w:t>
+          <w:highlight w:val="green"/>
+        </w:rPr>
+      </w:pPr>
+      <w:r>
+        <w:rPr>
+          <w:rFonts w:ascii="Times New Roman" w:hAnsi="Times New Roman" w:cs="Times New Roman"/>
+          <w:highlight w:val="green"/>
+        </w:rPr>
+        <w:lastRenderedPageBreak/>
+        <w:t>Rentang data yang digunakan dari Januari 2019 hingga Desember 2022</w:t>
       </w:r>
     </w:p>
     <w:p>
@@ -2584,20 +2713,20 @@
           <w:lang w:val="en-ID"/>
         </w:rPr>
       </w:pPr>
-      <w:bookmarkStart w:id="7" w:name="_Toc122850400"/>
-      <w:bookmarkStart w:id="8" w:name="_Toc122850618"/>
-      <w:bookmarkStart w:id="9" w:name="_Toc122850704"/>
-      <w:bookmarkStart w:id="10" w:name="_Toc129564621"/>
-      <w:bookmarkStart w:id="11" w:name="_Toc133983020"/>
-      <w:bookmarkStart w:id="12" w:name="_Toc133985329"/>
-      <w:bookmarkStart w:id="13" w:name="_Toc133985363"/>
-      <w:bookmarkEnd w:id="7"/>
+      <w:bookmarkStart w:id="8" w:name="_Toc122850400"/>
+      <w:bookmarkStart w:id="9" w:name="_Toc122850618"/>
+      <w:bookmarkStart w:id="10" w:name="_Toc122850704"/>
+      <w:bookmarkStart w:id="11" w:name="_Toc129564621"/>
+      <w:bookmarkStart w:id="12" w:name="_Toc133983020"/>
+      <w:bookmarkStart w:id="13" w:name="_Toc133985329"/>
+      <w:bookmarkStart w:id="14" w:name="_Toc133985363"/>
       <w:bookmarkEnd w:id="8"/>
       <w:bookmarkEnd w:id="9"/>
       <w:bookmarkEnd w:id="10"/>
       <w:bookmarkEnd w:id="11"/>
       <w:bookmarkEnd w:id="12"/>
       <w:bookmarkEnd w:id="13"/>
+      <w:bookmarkEnd w:id="14"/>
     </w:p>
     <w:p>
       <w:pPr>
@@ -2623,20 +2752,20 @@
           <w:lang w:val="en-ID"/>
         </w:rPr>
       </w:pPr>
-      <w:bookmarkStart w:id="14" w:name="_Toc122850401"/>
-      <w:bookmarkStart w:id="15" w:name="_Toc122850619"/>
-      <w:bookmarkStart w:id="16" w:name="_Toc122850705"/>
-      <w:bookmarkStart w:id="17" w:name="_Toc129564622"/>
-      <w:bookmarkStart w:id="18" w:name="_Toc133983021"/>
-      <w:bookmarkStart w:id="19" w:name="_Toc133985330"/>
-      <w:bookmarkStart w:id="20" w:name="_Toc133985364"/>
-      <w:bookmarkEnd w:id="14"/>
+      <w:bookmarkStart w:id="15" w:name="_Toc122850401"/>
+      <w:bookmarkStart w:id="16" w:name="_Toc122850619"/>
+      <w:bookmarkStart w:id="17" w:name="_Toc122850705"/>
+      <w:bookmarkStart w:id="18" w:name="_Toc129564622"/>
+      <w:bookmarkStart w:id="19" w:name="_Toc133983021"/>
+      <w:bookmarkStart w:id="20" w:name="_Toc133985330"/>
+      <w:bookmarkStart w:id="21" w:name="_Toc133985364"/>
       <w:bookmarkEnd w:id="15"/>
       <w:bookmarkEnd w:id="16"/>
       <w:bookmarkEnd w:id="17"/>
       <w:bookmarkEnd w:id="18"/>
       <w:bookmarkEnd w:id="19"/>
       <w:bookmarkEnd w:id="20"/>
+      <w:bookmarkEnd w:id="21"/>
     </w:p>
     <w:p>
       <w:pPr>
@@ -2662,20 +2791,20 @@
           <w:lang w:val="en-ID"/>
         </w:rPr>
       </w:pPr>
-      <w:bookmarkStart w:id="21" w:name="_Toc122850402"/>
-      <w:bookmarkStart w:id="22" w:name="_Toc122850620"/>
-      <w:bookmarkStart w:id="23" w:name="_Toc122850706"/>
-      <w:bookmarkStart w:id="24" w:name="_Toc129564623"/>
-      <w:bookmarkStart w:id="25" w:name="_Toc133983022"/>
-      <w:bookmarkStart w:id="26" w:name="_Toc133985331"/>
-      <w:bookmarkStart w:id="27" w:name="_Toc133985365"/>
-      <w:bookmarkEnd w:id="21"/>
+      <w:bookmarkStart w:id="22" w:name="_Toc122850402"/>
+      <w:bookmarkStart w:id="23" w:name="_Toc122850620"/>
+      <w:bookmarkStart w:id="24" w:name="_Toc122850706"/>
+      <w:bookmarkStart w:id="25" w:name="_Toc129564623"/>
+      <w:bookmarkStart w:id="26" w:name="_Toc133983022"/>
+      <w:bookmarkStart w:id="27" w:name="_Toc133985331"/>
+      <w:bookmarkStart w:id="28" w:name="_Toc133985365"/>
       <w:bookmarkEnd w:id="22"/>
       <w:bookmarkEnd w:id="23"/>
       <w:bookmarkEnd w:id="24"/>
       <w:bookmarkEnd w:id="25"/>
       <w:bookmarkEnd w:id="26"/>
       <w:bookmarkEnd w:id="27"/>
+      <w:bookmarkEnd w:id="28"/>
     </w:p>
     <w:p>
       <w:pPr>
@@ -2701,20 +2830,20 @@
           <w:lang w:val="en-ID"/>
         </w:rPr>
       </w:pPr>
-      <w:bookmarkStart w:id="28" w:name="_Toc122850403"/>
-      <w:bookmarkStart w:id="29" w:name="_Toc122850621"/>
-      <w:bookmarkStart w:id="30" w:name="_Toc122850707"/>
-      <w:bookmarkStart w:id="31" w:name="_Toc129564624"/>
-      <w:bookmarkStart w:id="32" w:name="_Toc133983023"/>
-      <w:bookmarkStart w:id="33" w:name="_Toc133985332"/>
-      <w:bookmarkStart w:id="34" w:name="_Toc133985366"/>
-      <w:bookmarkEnd w:id="28"/>
+      <w:bookmarkStart w:id="29" w:name="_Toc122850403"/>
+      <w:bookmarkStart w:id="30" w:name="_Toc122850621"/>
+      <w:bookmarkStart w:id="31" w:name="_Toc122850707"/>
+      <w:bookmarkStart w:id="32" w:name="_Toc129564624"/>
+      <w:bookmarkStart w:id="33" w:name="_Toc133983023"/>
+      <w:bookmarkStart w:id="34" w:name="_Toc133985332"/>
+      <w:bookmarkStart w:id="35" w:name="_Toc133985366"/>
       <w:bookmarkEnd w:id="29"/>
       <w:bookmarkEnd w:id="30"/>
       <w:bookmarkEnd w:id="31"/>
       <w:bookmarkEnd w:id="32"/>
       <w:bookmarkEnd w:id="33"/>
       <w:bookmarkEnd w:id="34"/>
+      <w:bookmarkEnd w:id="35"/>
     </w:p>
     <w:p>
       <w:pPr>
@@ -2732,14 +2861,14 @@
           <w:rFonts w:ascii="Times New Roman" w:hAnsi="Times New Roman" w:cs="Times New Roman"/>
         </w:rPr>
       </w:pPr>
-      <w:bookmarkStart w:id="35" w:name="_Toc133985367"/>
+      <w:bookmarkStart w:id="36" w:name="_Toc133985367"/>
       <w:r>
         <w:rPr>
           <w:rFonts w:ascii="Times New Roman" w:hAnsi="Times New Roman" w:cs="Times New Roman"/>
         </w:rPr>
         <w:t>Tujuan Perancangan</w:t>
       </w:r>
-      <w:bookmarkEnd w:id="35"/>
+      <w:bookmarkEnd w:id="36"/>
       <w:r>
         <w:rPr>
           <w:rFonts w:ascii="Times New Roman" w:hAnsi="Times New Roman" w:cs="Times New Roman"/>
@@ -2754,53 +2883,62 @@
         <w:ind w:left="567" w:firstLine="720"/>
         <w:rPr>
           <w:rFonts w:ascii="Times New Roman" w:hAnsi="Times New Roman" w:cs="Times New Roman"/>
-        </w:rPr>
-      </w:pPr>
-      <w:r>
-        <w:rPr>
-          <w:rFonts w:ascii="Times New Roman" w:hAnsi="Times New Roman" w:cs="Times New Roman"/>
+          <w:highlight w:val="green"/>
+        </w:rPr>
+      </w:pPr>
+      <w:r>
+        <w:rPr>
+          <w:rFonts w:ascii="Times New Roman" w:hAnsi="Times New Roman" w:cs="Times New Roman"/>
+          <w:highlight w:val="green"/>
         </w:rPr>
         <w:t>Berdasarkan rumusan masalah</w:t>
       </w:r>
       <w:r>
         <w:rPr>
           <w:rFonts w:ascii="Times New Roman" w:hAnsi="Times New Roman" w:cs="Times New Roman"/>
+          <w:highlight w:val="green"/>
         </w:rPr>
         <w:t xml:space="preserve"> yang telah diuraikan di</w:t>
       </w:r>
       <w:r>
         <w:rPr>
           <w:rFonts w:ascii="Times New Roman" w:hAnsi="Times New Roman" w:cs="Times New Roman"/>
+          <w:highlight w:val="green"/>
         </w:rPr>
         <w:t xml:space="preserve"> atas, maka</w:t>
       </w:r>
       <w:r>
         <w:rPr>
           <w:rFonts w:ascii="Times New Roman" w:hAnsi="Times New Roman" w:cs="Times New Roman"/>
+          <w:highlight w:val="green"/>
         </w:rPr>
         <w:t xml:space="preserve"> tujuan </w:t>
       </w:r>
       <w:r>
         <w:rPr>
           <w:rFonts w:ascii="Times New Roman" w:hAnsi="Times New Roman" w:cs="Times New Roman"/>
+          <w:highlight w:val="green"/>
         </w:rPr>
         <w:t>penelitian</w:t>
       </w:r>
       <w:r>
         <w:rPr>
           <w:rFonts w:ascii="Times New Roman" w:hAnsi="Times New Roman" w:cs="Times New Roman"/>
+          <w:highlight w:val="green"/>
         </w:rPr>
         <w:t xml:space="preserve"> yang ingin dicapai</w:t>
       </w:r>
       <w:r>
         <w:rPr>
           <w:rFonts w:ascii="Times New Roman" w:hAnsi="Times New Roman" w:cs="Times New Roman"/>
+          <w:highlight w:val="green"/>
         </w:rPr>
         <w:t xml:space="preserve"> adalah</w:t>
       </w:r>
       <w:r>
         <w:rPr>
           <w:rFonts w:ascii="Times New Roman" w:hAnsi="Times New Roman" w:cs="Times New Roman"/>
+          <w:highlight w:val="green"/>
         </w:rPr>
         <w:t xml:space="preserve"> :</w:t>
       </w:r>
@@ -2816,13 +2954,50 @@
         <w:ind w:left="993" w:hanging="426"/>
         <w:rPr>
           <w:rFonts w:ascii="Times New Roman" w:hAnsi="Times New Roman" w:cs="Times New Roman"/>
-        </w:rPr>
-      </w:pPr>
-      <w:r>
-        <w:rPr>
-          <w:rFonts w:ascii="Times New Roman" w:hAnsi="Times New Roman" w:cs="Times New Roman"/>
-        </w:rPr>
-        <w:t>Untuk mengetahui bahwa metode cluster dengan algoritma K-Means dapat mengelompokkan data transaksi pada Bitcoin.</w:t>
+          <w:highlight w:val="green"/>
+        </w:rPr>
+      </w:pPr>
+      <w:r>
+        <w:rPr>
+          <w:rFonts w:ascii="Times New Roman" w:hAnsi="Times New Roman" w:cs="Times New Roman"/>
+          <w:highlight w:val="green"/>
+        </w:rPr>
+        <w:t>Untuk</w:t>
+      </w:r>
+      <w:r>
+        <w:rPr>
+          <w:rFonts w:ascii="Times New Roman" w:hAnsi="Times New Roman" w:cs="Times New Roman"/>
+          <w:highlight w:val="green"/>
+        </w:rPr>
+        <w:t xml:space="preserve"> </w:t>
+      </w:r>
+      <w:r>
+        <w:rPr>
+          <w:rFonts w:ascii="Times New Roman" w:hAnsi="Times New Roman" w:cs="Times New Roman"/>
+          <w:highlight w:val="green"/>
+        </w:rPr>
+        <w:t xml:space="preserve">mengetahui bahwa </w:t>
+      </w:r>
+      <w:r>
+        <w:rPr>
+          <w:rFonts w:ascii="Times New Roman" w:hAnsi="Times New Roman" w:cs="Times New Roman"/>
+          <w:highlight w:val="green"/>
+        </w:rPr>
+        <w:t xml:space="preserve">sosial media memiliki pengaruh terhadap harga </w:t>
+      </w:r>
+      <w:r>
+        <w:rPr>
+          <w:rFonts w:ascii="Times New Roman" w:hAnsi="Times New Roman" w:cs="Times New Roman"/>
+          <w:highlight w:val="green"/>
+        </w:rPr>
+        <w:t>Cryptocurrency</w:t>
+      </w:r>
+      <w:r>
+        <w:rPr>
+          <w:rFonts w:ascii="Times New Roman" w:hAnsi="Times New Roman" w:cs="Times New Roman"/>
+          <w:highlight w:val="green"/>
+        </w:rPr>
+        <w:t>.</w:t>
       </w:r>
     </w:p>
     <w:p>
@@ -2836,19 +3011,50 @@
         <w:ind w:left="993" w:hanging="426"/>
         <w:rPr>
           <w:rFonts w:ascii="Times New Roman" w:hAnsi="Times New Roman" w:cs="Times New Roman"/>
-        </w:rPr>
-      </w:pPr>
-      <w:r>
-        <w:rPr>
-          <w:rFonts w:ascii="Times New Roman" w:hAnsi="Times New Roman" w:cs="Times New Roman"/>
-        </w:rPr>
-        <w:t xml:space="preserve">Untuk mengetahui </w:t>
-      </w:r>
-      <w:r>
-        <w:rPr>
-          <w:rFonts w:ascii="Times New Roman" w:hAnsi="Times New Roman" w:cs="Times New Roman"/>
-        </w:rPr>
-        <w:t>pola transaksi paus pada Bitcoin menggunakan metode cluster dengan algoritma K-Means.</w:t>
+          <w:highlight w:val="green"/>
+        </w:rPr>
+      </w:pPr>
+      <w:r>
+        <w:rPr>
+          <w:rFonts w:ascii="Times New Roman" w:hAnsi="Times New Roman" w:cs="Times New Roman"/>
+          <w:highlight w:val="green"/>
+        </w:rPr>
+        <w:t>Untuk</w:t>
+      </w:r>
+      <w:r>
+        <w:rPr>
+          <w:rFonts w:ascii="Times New Roman" w:hAnsi="Times New Roman" w:cs="Times New Roman"/>
+          <w:highlight w:val="green"/>
+        </w:rPr>
+        <w:t xml:space="preserve"> </w:t>
+      </w:r>
+      <w:r>
+        <w:rPr>
+          <w:rFonts w:ascii="Times New Roman" w:hAnsi="Times New Roman" w:cs="Times New Roman"/>
+          <w:highlight w:val="green"/>
+        </w:rPr>
+        <w:t>me</w:t>
+      </w:r>
+      <w:r>
+        <w:rPr>
+          <w:rFonts w:ascii="Times New Roman" w:hAnsi="Times New Roman" w:cs="Times New Roman"/>
+          <w:highlight w:val="green"/>
+        </w:rPr>
+        <w:t xml:space="preserve">ngetahui bahwa 10 teratas Coinmarketcap memiliki pengaruh terhadap harga </w:t>
+      </w:r>
+      <w:r>
+        <w:rPr>
+          <w:rFonts w:ascii="Times New Roman" w:hAnsi="Times New Roman" w:cs="Times New Roman"/>
+          <w:highlight w:val="green"/>
+        </w:rPr>
+        <w:t>Cryptocurrency</w:t>
+      </w:r>
+      <w:r>
+        <w:rPr>
+          <w:rFonts w:ascii="Times New Roman" w:hAnsi="Times New Roman" w:cs="Times New Roman"/>
+          <w:highlight w:val="green"/>
+        </w:rPr>
+        <w:t xml:space="preserve"> lainnya.</w:t>
       </w:r>
     </w:p>
     <w:p>
@@ -2862,23 +3068,41 @@
         <w:ind w:left="993" w:hanging="426"/>
         <w:rPr>
           <w:rFonts w:ascii="Times New Roman" w:hAnsi="Times New Roman" w:cs="Times New Roman"/>
-        </w:rPr>
-      </w:pPr>
-      <w:r>
-        <w:rPr>
-          <w:rFonts w:ascii="Times New Roman" w:hAnsi="Times New Roman" w:cs="Times New Roman"/>
-        </w:rPr>
-        <w:t xml:space="preserve">Untuk mengetahui </w:t>
-      </w:r>
-      <w:r>
-        <w:rPr>
-          <w:rFonts w:ascii="Times New Roman" w:hAnsi="Times New Roman" w:cs="Times New Roman"/>
-        </w:rPr>
-        <w:t>korelasi antara sentimen trending topik twitter dengan transaksi paus pada transaksi Bitcoin</w:t>
-      </w:r>
-      <w:r>
-        <w:rPr>
-          <w:rFonts w:ascii="Times New Roman" w:hAnsi="Times New Roman" w:cs="Times New Roman"/>
+          <w:highlight w:val="green"/>
+        </w:rPr>
+      </w:pPr>
+      <w:r>
+        <w:rPr>
+          <w:rFonts w:ascii="Times New Roman" w:hAnsi="Times New Roman" w:cs="Times New Roman"/>
+          <w:highlight w:val="green"/>
+        </w:rPr>
+        <w:t>Untuk mengetahui</w:t>
+      </w:r>
+      <w:r>
+        <w:rPr>
+          <w:rFonts w:ascii="Times New Roman" w:hAnsi="Times New Roman" w:cs="Times New Roman"/>
+          <w:highlight w:val="green"/>
+        </w:rPr>
+        <w:t xml:space="preserve"> akurasi dari hasil prediksi harga suatu </w:t>
+      </w:r>
+      <w:r>
+        <w:rPr>
+          <w:rFonts w:ascii="Times New Roman" w:hAnsi="Times New Roman" w:cs="Times New Roman"/>
+          <w:highlight w:val="green"/>
+        </w:rPr>
+        <w:t>Cryptocurrency</w:t>
+      </w:r>
+      <w:r>
+        <w:rPr>
+          <w:rFonts w:ascii="Times New Roman" w:hAnsi="Times New Roman" w:cs="Times New Roman"/>
+          <w:highlight w:val="green"/>
+        </w:rPr>
+        <w:t xml:space="preserve"> dengan sentimen sosial media</w:t>
+      </w:r>
+      <w:r>
+        <w:rPr>
+          <w:rFonts w:ascii="Times New Roman" w:hAnsi="Times New Roman" w:cs="Times New Roman"/>
+          <w:highlight w:val="green"/>
         </w:rPr>
         <w:t>.</w:t>
       </w:r>
@@ -2907,20 +3131,20 @@
           <w:lang w:val="en-ID"/>
         </w:rPr>
       </w:pPr>
-      <w:bookmarkStart w:id="36" w:name="_Toc122850405"/>
-      <w:bookmarkStart w:id="37" w:name="_Toc122850623"/>
-      <w:bookmarkStart w:id="38" w:name="_Toc122850709"/>
-      <w:bookmarkStart w:id="39" w:name="_Toc129564626"/>
-      <w:bookmarkStart w:id="40" w:name="_Toc133983025"/>
-      <w:bookmarkStart w:id="41" w:name="_Toc133985334"/>
-      <w:bookmarkStart w:id="42" w:name="_Toc133985368"/>
-      <w:bookmarkEnd w:id="36"/>
+      <w:bookmarkStart w:id="37" w:name="_Toc122850405"/>
+      <w:bookmarkStart w:id="38" w:name="_Toc122850623"/>
+      <w:bookmarkStart w:id="39" w:name="_Toc122850709"/>
+      <w:bookmarkStart w:id="40" w:name="_Toc129564626"/>
+      <w:bookmarkStart w:id="41" w:name="_Toc133983025"/>
+      <w:bookmarkStart w:id="42" w:name="_Toc133985334"/>
+      <w:bookmarkStart w:id="43" w:name="_Toc133985368"/>
       <w:bookmarkEnd w:id="37"/>
       <w:bookmarkEnd w:id="38"/>
       <w:bookmarkEnd w:id="39"/>
       <w:bookmarkEnd w:id="40"/>
       <w:bookmarkEnd w:id="41"/>
       <w:bookmarkEnd w:id="42"/>
+      <w:bookmarkEnd w:id="43"/>
     </w:p>
     <w:p>
       <w:pPr>
@@ -2946,20 +3170,20 @@
           <w:lang w:val="en-ID"/>
         </w:rPr>
       </w:pPr>
-      <w:bookmarkStart w:id="43" w:name="_Toc122850406"/>
-      <w:bookmarkStart w:id="44" w:name="_Toc122850624"/>
-      <w:bookmarkStart w:id="45" w:name="_Toc122850710"/>
-      <w:bookmarkStart w:id="46" w:name="_Toc129564627"/>
-      <w:bookmarkStart w:id="47" w:name="_Toc133983026"/>
-      <w:bookmarkStart w:id="48" w:name="_Toc133985335"/>
-      <w:bookmarkStart w:id="49" w:name="_Toc133985369"/>
-      <w:bookmarkEnd w:id="43"/>
+      <w:bookmarkStart w:id="44" w:name="_Toc122850406"/>
+      <w:bookmarkStart w:id="45" w:name="_Toc122850624"/>
+      <w:bookmarkStart w:id="46" w:name="_Toc122850710"/>
+      <w:bookmarkStart w:id="47" w:name="_Toc129564627"/>
+      <w:bookmarkStart w:id="48" w:name="_Toc133983026"/>
+      <w:bookmarkStart w:id="49" w:name="_Toc133985335"/>
+      <w:bookmarkStart w:id="50" w:name="_Toc133985369"/>
       <w:bookmarkEnd w:id="44"/>
       <w:bookmarkEnd w:id="45"/>
       <w:bookmarkEnd w:id="46"/>
       <w:bookmarkEnd w:id="47"/>
       <w:bookmarkEnd w:id="48"/>
       <w:bookmarkEnd w:id="49"/>
+      <w:bookmarkEnd w:id="50"/>
     </w:p>
     <w:p>
       <w:pPr>
@@ -2985,20 +3209,20 @@
           <w:lang w:val="en-ID"/>
         </w:rPr>
       </w:pPr>
-      <w:bookmarkStart w:id="50" w:name="_Toc122850407"/>
-      <w:bookmarkStart w:id="51" w:name="_Toc122850625"/>
-      <w:bookmarkStart w:id="52" w:name="_Toc122850711"/>
-      <w:bookmarkStart w:id="53" w:name="_Toc129564628"/>
-      <w:bookmarkStart w:id="54" w:name="_Toc133983027"/>
-      <w:bookmarkStart w:id="55" w:name="_Toc133985336"/>
-      <w:bookmarkStart w:id="56" w:name="_Toc133985370"/>
-      <w:bookmarkEnd w:id="50"/>
+      <w:bookmarkStart w:id="51" w:name="_Toc122850407"/>
+      <w:bookmarkStart w:id="52" w:name="_Toc122850625"/>
+      <w:bookmarkStart w:id="53" w:name="_Toc122850711"/>
+      <w:bookmarkStart w:id="54" w:name="_Toc129564628"/>
+      <w:bookmarkStart w:id="55" w:name="_Toc133983027"/>
+      <w:bookmarkStart w:id="56" w:name="_Toc133985336"/>
+      <w:bookmarkStart w:id="57" w:name="_Toc133985370"/>
       <w:bookmarkEnd w:id="51"/>
       <w:bookmarkEnd w:id="52"/>
       <w:bookmarkEnd w:id="53"/>
       <w:bookmarkEnd w:id="54"/>
       <w:bookmarkEnd w:id="55"/>
       <w:bookmarkEnd w:id="56"/>
+      <w:bookmarkEnd w:id="57"/>
     </w:p>
     <w:p>
       <w:pPr>
@@ -3024,20 +3248,20 @@
           <w:lang w:val="en-ID"/>
         </w:rPr>
       </w:pPr>
-      <w:bookmarkStart w:id="57" w:name="_Toc122850408"/>
-      <w:bookmarkStart w:id="58" w:name="_Toc122850626"/>
-      <w:bookmarkStart w:id="59" w:name="_Toc122850712"/>
-      <w:bookmarkStart w:id="60" w:name="_Toc129564629"/>
-      <w:bookmarkStart w:id="61" w:name="_Toc133983028"/>
-      <w:bookmarkStart w:id="62" w:name="_Toc133985337"/>
-      <w:bookmarkStart w:id="63" w:name="_Toc133985371"/>
-      <w:bookmarkEnd w:id="57"/>
+      <w:bookmarkStart w:id="58" w:name="_Toc122850408"/>
+      <w:bookmarkStart w:id="59" w:name="_Toc122850626"/>
+      <w:bookmarkStart w:id="60" w:name="_Toc122850712"/>
+      <w:bookmarkStart w:id="61" w:name="_Toc129564629"/>
+      <w:bookmarkStart w:id="62" w:name="_Toc133983028"/>
+      <w:bookmarkStart w:id="63" w:name="_Toc133985337"/>
+      <w:bookmarkStart w:id="64" w:name="_Toc133985371"/>
       <w:bookmarkEnd w:id="58"/>
       <w:bookmarkEnd w:id="59"/>
       <w:bookmarkEnd w:id="60"/>
       <w:bookmarkEnd w:id="61"/>
       <w:bookmarkEnd w:id="62"/>
       <w:bookmarkEnd w:id="63"/>
+      <w:bookmarkEnd w:id="64"/>
     </w:p>
     <w:p>
       <w:pPr>
@@ -3063,20 +3287,20 @@
           <w:lang w:val="en-ID"/>
         </w:rPr>
       </w:pPr>
-      <w:bookmarkStart w:id="64" w:name="_Toc122850409"/>
-      <w:bookmarkStart w:id="65" w:name="_Toc122850627"/>
-      <w:bookmarkStart w:id="66" w:name="_Toc122850713"/>
-      <w:bookmarkStart w:id="67" w:name="_Toc129564630"/>
-      <w:bookmarkStart w:id="68" w:name="_Toc133983029"/>
-      <w:bookmarkStart w:id="69" w:name="_Toc133985338"/>
-      <w:bookmarkStart w:id="70" w:name="_Toc133985372"/>
-      <w:bookmarkEnd w:id="64"/>
+      <w:bookmarkStart w:id="65" w:name="_Toc122850409"/>
+      <w:bookmarkStart w:id="66" w:name="_Toc122850627"/>
+      <w:bookmarkStart w:id="67" w:name="_Toc122850713"/>
+      <w:bookmarkStart w:id="68" w:name="_Toc129564630"/>
+      <w:bookmarkStart w:id="69" w:name="_Toc133983029"/>
+      <w:bookmarkStart w:id="70" w:name="_Toc133985338"/>
+      <w:bookmarkStart w:id="71" w:name="_Toc133985372"/>
       <w:bookmarkEnd w:id="65"/>
       <w:bookmarkEnd w:id="66"/>
       <w:bookmarkEnd w:id="67"/>
       <w:bookmarkEnd w:id="68"/>
       <w:bookmarkEnd w:id="69"/>
       <w:bookmarkEnd w:id="70"/>
+      <w:bookmarkEnd w:id="71"/>
     </w:p>
     <w:p>
       <w:pPr>
@@ -3094,14 +3318,14 @@
           <w:rFonts w:ascii="Times New Roman" w:hAnsi="Times New Roman" w:cs="Times New Roman"/>
         </w:rPr>
       </w:pPr>
-      <w:bookmarkStart w:id="71" w:name="_Toc133985373"/>
+      <w:bookmarkStart w:id="72" w:name="_Toc133985373"/>
       <w:r>
         <w:rPr>
           <w:rFonts w:ascii="Times New Roman" w:hAnsi="Times New Roman" w:cs="Times New Roman"/>
         </w:rPr>
         <w:t>Manfaat Perancangan</w:t>
       </w:r>
-      <w:bookmarkEnd w:id="71"/>
+      <w:bookmarkEnd w:id="72"/>
     </w:p>
     <w:p>
       <w:pPr>
@@ -3110,29 +3334,34 @@
         <w:ind w:left="567" w:firstLine="720"/>
         <w:rPr>
           <w:rFonts w:ascii="Times New Roman" w:hAnsi="Times New Roman" w:cs="Times New Roman"/>
-        </w:rPr>
-      </w:pPr>
-      <w:r>
-        <w:rPr>
-          <w:rFonts w:ascii="Times New Roman" w:hAnsi="Times New Roman" w:cs="Times New Roman"/>
+          <w:highlight w:val="green"/>
+        </w:rPr>
+      </w:pPr>
+      <w:r>
+        <w:rPr>
+          <w:rFonts w:ascii="Times New Roman" w:hAnsi="Times New Roman" w:cs="Times New Roman"/>
+          <w:highlight w:val="green"/>
         </w:rPr>
         <w:t>Berdasarkan latar belakang yang tel</w:t>
       </w:r>
       <w:r>
         <w:rPr>
           <w:rFonts w:ascii="Times New Roman" w:hAnsi="Times New Roman" w:cs="Times New Roman"/>
+          <w:highlight w:val="green"/>
         </w:rPr>
         <w:t>ah diuraikan di atas, diperoleh manfaat perancangan yang ingin dicapai</w:t>
       </w:r>
       <w:r>
         <w:rPr>
           <w:rFonts w:ascii="Times New Roman" w:hAnsi="Times New Roman" w:cs="Times New Roman"/>
+          <w:highlight w:val="green"/>
         </w:rPr>
         <w:t xml:space="preserve"> adalah</w:t>
       </w:r>
       <w:r>
         <w:rPr>
           <w:rFonts w:ascii="Times New Roman" w:hAnsi="Times New Roman" w:cs="Times New Roman"/>
+          <w:highlight w:val="green"/>
         </w:rPr>
         <w:t xml:space="preserve">: </w:t>
       </w:r>
@@ -3148,11 +3377,13 @@
         <w:ind w:left="993" w:hanging="426"/>
         <w:rPr>
           <w:rFonts w:ascii="Times New Roman" w:hAnsi="Times New Roman" w:cs="Times New Roman"/>
-        </w:rPr>
-      </w:pPr>
-      <w:r>
-        <w:rPr>
-          <w:rFonts w:ascii="Times New Roman" w:hAnsi="Times New Roman" w:cs="Times New Roman"/>
+          <w:highlight w:val="green"/>
+        </w:rPr>
+      </w:pPr>
+      <w:r>
+        <w:rPr>
+          <w:rFonts w:ascii="Times New Roman" w:hAnsi="Times New Roman" w:cs="Times New Roman"/>
+          <w:highlight w:val="green"/>
         </w:rPr>
         <w:t>Manfaat Teoritis</w:t>
       </w:r>
@@ -3164,13 +3395,43 @@
         <w:ind w:left="993" w:firstLine="0"/>
         <w:rPr>
           <w:rFonts w:ascii="Times New Roman" w:hAnsi="Times New Roman" w:cs="Times New Roman"/>
-        </w:rPr>
-      </w:pPr>
-      <w:r>
-        <w:rPr>
-          <w:rFonts w:ascii="Times New Roman" w:hAnsi="Times New Roman" w:cs="Times New Roman"/>
-        </w:rPr>
-        <w:t>Sebagai sarana untuk menambah ilmu pengetahuan di bidang machine learning, cryptocurrency, dan metode clustering.</w:t>
+          <w:highlight w:val="green"/>
+        </w:rPr>
+      </w:pPr>
+      <w:r>
+        <w:rPr>
+          <w:rFonts w:ascii="Times New Roman" w:hAnsi="Times New Roman" w:cs="Times New Roman"/>
+          <w:highlight w:val="green"/>
+        </w:rPr>
+        <w:t xml:space="preserve">Sebagai sarana untuk menambah ilmu pengetahuan di bidang machine learning, </w:t>
+      </w:r>
+      <w:r>
+        <w:rPr>
+          <w:rFonts w:ascii="Times New Roman" w:hAnsi="Times New Roman" w:cs="Times New Roman"/>
+          <w:highlight w:val="green"/>
+        </w:rPr>
+        <w:t>Cryptocurrency</w:t>
+      </w:r>
+      <w:r>
+        <w:rPr>
+          <w:rFonts w:ascii="Times New Roman" w:hAnsi="Times New Roman" w:cs="Times New Roman"/>
+          <w:highlight w:val="green"/>
+        </w:rPr>
+        <w:t xml:space="preserve">, dan </w:t>
+      </w:r>
+      <w:r>
+        <w:rPr>
+          <w:rFonts w:ascii="Times New Roman" w:hAnsi="Times New Roman" w:cs="Times New Roman"/>
+          <w:highlight w:val="green"/>
+        </w:rPr>
+        <w:t>sentimen sosial media</w:t>
+      </w:r>
+      <w:r>
+        <w:rPr>
+          <w:rFonts w:ascii="Times New Roman" w:hAnsi="Times New Roman" w:cs="Times New Roman"/>
+          <w:highlight w:val="green"/>
+        </w:rPr>
+        <w:t>.</w:t>
       </w:r>
     </w:p>
     <w:p>
@@ -3184,11 +3445,13 @@
         <w:ind w:left="993" w:hanging="426"/>
         <w:rPr>
           <w:rFonts w:ascii="Times New Roman" w:hAnsi="Times New Roman" w:cs="Times New Roman"/>
-        </w:rPr>
-      </w:pPr>
-      <w:r>
-        <w:rPr>
-          <w:rFonts w:ascii="Times New Roman" w:hAnsi="Times New Roman" w:cs="Times New Roman"/>
+          <w:highlight w:val="green"/>
+        </w:rPr>
+      </w:pPr>
+      <w:r>
+        <w:rPr>
+          <w:rFonts w:ascii="Times New Roman" w:hAnsi="Times New Roman" w:cs="Times New Roman"/>
+          <w:highlight w:val="green"/>
         </w:rPr>
         <w:t>Manfaat Praktis</w:t>
       </w:r>
@@ -3205,8 +3468,37 @@
       <w:r>
         <w:rPr>
           <w:rFonts w:ascii="Times New Roman" w:hAnsi="Times New Roman" w:cs="Times New Roman"/>
-        </w:rPr>
-        <w:t>Hasil penelitian diharapkan dapat memberikan wawasan lebih lanjut mengenai supply and demand yang terjadi pada transaksi Bitcoin. Sehingga, dapat menjadikan hasil penelitian ini sebagai bahan pertimbangan dalam pengambilan keputusan saat melakukan perdagangan Bitcoin.</w:t>
+          <w:highlight w:val="green"/>
+        </w:rPr>
+        <w:t xml:space="preserve">Hasil penelitian diharapkan dapat memberikan wawasan lebih lanjut mengenai supply and demand yang terjadi pada transaksi </w:t>
+      </w:r>
+      <w:r>
+        <w:rPr>
+          <w:rFonts w:ascii="Times New Roman" w:hAnsi="Times New Roman" w:cs="Times New Roman"/>
+          <w:highlight w:val="green"/>
+        </w:rPr>
+        <w:t>Cryptocurrency</w:t>
+      </w:r>
+      <w:r>
+        <w:rPr>
+          <w:rFonts w:ascii="Times New Roman" w:hAnsi="Times New Roman" w:cs="Times New Roman"/>
+          <w:highlight w:val="green"/>
+        </w:rPr>
+        <w:t xml:space="preserve">. Sehingga, dapat menjadikan hasil penelitian ini sebagai bahan pertimbangan dalam pengambilan keputusan saat melakukan perdagangan </w:t>
+      </w:r>
+      <w:r>
+        <w:rPr>
+          <w:rFonts w:ascii="Times New Roman" w:hAnsi="Times New Roman" w:cs="Times New Roman"/>
+          <w:highlight w:val="green"/>
+        </w:rPr>
+        <w:t>Cryptocurrency</w:t>
+      </w:r>
+      <w:r>
+        <w:rPr>
+          <w:rFonts w:ascii="Times New Roman" w:hAnsi="Times New Roman" w:cs="Times New Roman"/>
+          <w:highlight w:val="green"/>
+        </w:rPr>
+        <w:t>.</w:t>
       </w:r>
     </w:p>
     <w:p>
@@ -3231,8 +3523,8 @@
           <w:rFonts w:ascii="Times New Roman" w:hAnsi="Times New Roman" w:cs="Times New Roman"/>
         </w:rPr>
       </w:pPr>
-      <w:bookmarkStart w:id="72" w:name="_Toc133985374"/>
-      <w:bookmarkStart w:id="73" w:name="_Toc56373199"/>
+      <w:bookmarkStart w:id="73" w:name="_Toc133985374"/>
+      <w:bookmarkStart w:id="74" w:name="_Toc56373199"/>
       <w:r>
         <w:rPr>
           <w:rFonts w:ascii="Times New Roman" w:hAnsi="Times New Roman" w:cs="Times New Roman"/>
@@ -3240,7 +3532,7 @@
         <w:lastRenderedPageBreak/>
         <w:t>BAB II. TINAJAUAN PUSTAKA</w:t>
       </w:r>
-      <w:bookmarkEnd w:id="72"/>
+      <w:bookmarkEnd w:id="73"/>
     </w:p>
     <w:p>
       <w:pPr>
@@ -3255,14 +3547,14 @@
           <w:rFonts w:ascii="Times New Roman" w:hAnsi="Times New Roman" w:cs="Times New Roman"/>
         </w:rPr>
       </w:pPr>
-      <w:bookmarkStart w:id="74" w:name="_Toc133985375"/>
+      <w:bookmarkStart w:id="75" w:name="_Toc133985375"/>
       <w:r>
         <w:rPr>
           <w:rFonts w:ascii="Times New Roman" w:hAnsi="Times New Roman" w:cs="Times New Roman"/>
         </w:rPr>
         <w:t>Tinjauan Pustaka</w:t>
       </w:r>
-      <w:bookmarkEnd w:id="74"/>
+      <w:bookmarkEnd w:id="75"/>
     </w:p>
     <w:p>
       <w:pPr>
@@ -3532,14 +3824,14 @@
           <w:rFonts w:ascii="Times New Roman" w:hAnsi="Times New Roman" w:cs="Times New Roman"/>
         </w:rPr>
       </w:pPr>
-      <w:bookmarkStart w:id="75" w:name="_Toc133985376"/>
+      <w:bookmarkStart w:id="76" w:name="_Toc133985376"/>
       <w:r>
         <w:rPr>
           <w:rFonts w:ascii="Times New Roman" w:hAnsi="Times New Roman" w:cs="Times New Roman"/>
         </w:rPr>
         <w:t>Landasan Teori</w:t>
       </w:r>
-      <w:bookmarkEnd w:id="75"/>
+      <w:bookmarkEnd w:id="76"/>
     </w:p>
     <w:p>
       <w:pPr>
@@ -3861,7 +4153,7 @@
           <w:rFonts w:ascii="Times New Roman" w:hAnsi="Times New Roman" w:cs="Times New Roman"/>
         </w:rPr>
       </w:pPr>
-      <w:bookmarkStart w:id="76" w:name="_Toc133985377"/>
+      <w:bookmarkStart w:id="77" w:name="_Toc133985377"/>
       <w:r>
         <w:rPr>
           <w:rFonts w:ascii="Times New Roman" w:hAnsi="Times New Roman" w:cs="Times New Roman"/>
@@ -3887,14 +4179,14 @@
         </w:rPr>
         <w:t xml:space="preserve"> </w:t>
       </w:r>
-      <w:bookmarkEnd w:id="73"/>
+      <w:bookmarkEnd w:id="74"/>
       <w:r>
         <w:rPr>
           <w:rFonts w:ascii="Times New Roman" w:hAnsi="Times New Roman" w:cs="Times New Roman"/>
         </w:rPr>
         <w:t>KONSEP PERANCANGAN</w:t>
       </w:r>
-      <w:bookmarkEnd w:id="76"/>
+      <w:bookmarkEnd w:id="77"/>
     </w:p>
     <w:p>
       <w:pPr>
@@ -3911,7 +4203,7 @@
           <w:rFonts w:ascii="Times New Roman" w:hAnsi="Times New Roman" w:cs="Times New Roman"/>
         </w:rPr>
       </w:pPr>
-      <w:bookmarkStart w:id="77" w:name="_Toc133985378"/>
+      <w:bookmarkStart w:id="78" w:name="_Toc133985378"/>
       <w:r>
         <w:rPr>
           <w:rFonts w:ascii="Times New Roman" w:hAnsi="Times New Roman" w:cs="Times New Roman"/>
@@ -3924,7 +4216,7 @@
         </w:rPr>
         <w:t xml:space="preserve"> Perancangan</w:t>
       </w:r>
-      <w:bookmarkEnd w:id="77"/>
+      <w:bookmarkEnd w:id="78"/>
     </w:p>
     <w:p>
       <w:pPr>
@@ -4002,14 +4294,14 @@
           <w:rFonts w:ascii="Times New Roman" w:hAnsi="Times New Roman" w:cs="Times New Roman"/>
         </w:rPr>
       </w:pPr>
-      <w:bookmarkStart w:id="78" w:name="_Toc133985379"/>
+      <w:bookmarkStart w:id="79" w:name="_Toc133985379"/>
       <w:r>
         <w:rPr>
           <w:rFonts w:ascii="Times New Roman" w:hAnsi="Times New Roman" w:cs="Times New Roman"/>
         </w:rPr>
         <w:t>Pertimbangan Perancangan</w:t>
       </w:r>
-      <w:bookmarkEnd w:id="78"/>
+      <w:bookmarkEnd w:id="79"/>
     </w:p>
     <w:p>
       <w:pPr>
@@ -4275,14 +4567,14 @@
           <w:rFonts w:ascii="Times New Roman" w:hAnsi="Times New Roman" w:cs="Times New Roman"/>
         </w:rPr>
       </w:pPr>
-      <w:bookmarkStart w:id="79" w:name="_Toc133985380"/>
+      <w:bookmarkStart w:id="80" w:name="_Toc133985380"/>
       <w:r>
         <w:rPr>
           <w:rFonts w:ascii="Times New Roman" w:hAnsi="Times New Roman" w:cs="Times New Roman"/>
         </w:rPr>
         <w:t>Analisis Teknis</w:t>
       </w:r>
-      <w:bookmarkEnd w:id="79"/>
+      <w:bookmarkEnd w:id="80"/>
     </w:p>
     <w:p>
       <w:pPr>
@@ -4332,20 +4624,20 @@
           <w:lang w:val="en-ID"/>
         </w:rPr>
       </w:pPr>
-      <w:bookmarkStart w:id="80" w:name="_Toc122850415"/>
-      <w:bookmarkStart w:id="81" w:name="_Toc122850633"/>
-      <w:bookmarkStart w:id="82" w:name="_Toc122850719"/>
-      <w:bookmarkStart w:id="83" w:name="_Toc129564636"/>
-      <w:bookmarkStart w:id="84" w:name="_Toc133983039"/>
-      <w:bookmarkStart w:id="85" w:name="_Toc133985347"/>
-      <w:bookmarkStart w:id="86" w:name="_Toc133985381"/>
-      <w:bookmarkEnd w:id="80"/>
+      <w:bookmarkStart w:id="81" w:name="_Toc122850415"/>
+      <w:bookmarkStart w:id="82" w:name="_Toc122850633"/>
+      <w:bookmarkStart w:id="83" w:name="_Toc122850719"/>
+      <w:bookmarkStart w:id="84" w:name="_Toc129564636"/>
+      <w:bookmarkStart w:id="85" w:name="_Toc133983039"/>
+      <w:bookmarkStart w:id="86" w:name="_Toc133985347"/>
+      <w:bookmarkStart w:id="87" w:name="_Toc133985381"/>
       <w:bookmarkEnd w:id="81"/>
       <w:bookmarkEnd w:id="82"/>
       <w:bookmarkEnd w:id="83"/>
       <w:bookmarkEnd w:id="84"/>
       <w:bookmarkEnd w:id="85"/>
       <w:bookmarkEnd w:id="86"/>
+      <w:bookmarkEnd w:id="87"/>
     </w:p>
     <w:p>
       <w:pPr>
@@ -4368,20 +4660,20 @@
           <w:lang w:val="en-ID"/>
         </w:rPr>
       </w:pPr>
-      <w:bookmarkStart w:id="87" w:name="_Toc122850416"/>
-      <w:bookmarkStart w:id="88" w:name="_Toc122850634"/>
-      <w:bookmarkStart w:id="89" w:name="_Toc122850720"/>
-      <w:bookmarkStart w:id="90" w:name="_Toc129564637"/>
-      <w:bookmarkStart w:id="91" w:name="_Toc133983040"/>
-      <w:bookmarkStart w:id="92" w:name="_Toc133985348"/>
-      <w:bookmarkStart w:id="93" w:name="_Toc133985382"/>
-      <w:bookmarkEnd w:id="87"/>
+      <w:bookmarkStart w:id="88" w:name="_Toc122850416"/>
+      <w:bookmarkStart w:id="89" w:name="_Toc122850634"/>
+      <w:bookmarkStart w:id="90" w:name="_Toc122850720"/>
+      <w:bookmarkStart w:id="91" w:name="_Toc129564637"/>
+      <w:bookmarkStart w:id="92" w:name="_Toc133983040"/>
+      <w:bookmarkStart w:id="93" w:name="_Toc133985348"/>
+      <w:bookmarkStart w:id="94" w:name="_Toc133985382"/>
       <w:bookmarkEnd w:id="88"/>
       <w:bookmarkEnd w:id="89"/>
       <w:bookmarkEnd w:id="90"/>
       <w:bookmarkEnd w:id="91"/>
       <w:bookmarkEnd w:id="92"/>
       <w:bookmarkEnd w:id="93"/>
+      <w:bookmarkEnd w:id="94"/>
     </w:p>
     <w:p>
       <w:pPr>
@@ -4404,20 +4696,20 @@
           <w:lang w:val="en-ID"/>
         </w:rPr>
       </w:pPr>
-      <w:bookmarkStart w:id="94" w:name="_Toc122850417"/>
-      <w:bookmarkStart w:id="95" w:name="_Toc122850635"/>
-      <w:bookmarkStart w:id="96" w:name="_Toc122850721"/>
-      <w:bookmarkStart w:id="97" w:name="_Toc129564638"/>
-      <w:bookmarkStart w:id="98" w:name="_Toc133983041"/>
-      <w:bookmarkStart w:id="99" w:name="_Toc133985349"/>
-      <w:bookmarkStart w:id="100" w:name="_Toc133985383"/>
-      <w:bookmarkEnd w:id="94"/>
+      <w:bookmarkStart w:id="95" w:name="_Toc122850417"/>
+      <w:bookmarkStart w:id="96" w:name="_Toc122850635"/>
+      <w:bookmarkStart w:id="97" w:name="_Toc122850721"/>
+      <w:bookmarkStart w:id="98" w:name="_Toc129564638"/>
+      <w:bookmarkStart w:id="99" w:name="_Toc133983041"/>
+      <w:bookmarkStart w:id="100" w:name="_Toc133985349"/>
+      <w:bookmarkStart w:id="101" w:name="_Toc133985383"/>
       <w:bookmarkEnd w:id="95"/>
       <w:bookmarkEnd w:id="96"/>
       <w:bookmarkEnd w:id="97"/>
       <w:bookmarkEnd w:id="98"/>
       <w:bookmarkEnd w:id="99"/>
       <w:bookmarkEnd w:id="100"/>
+      <w:bookmarkEnd w:id="101"/>
     </w:p>
     <w:p>
       <w:pPr>
@@ -4440,20 +4732,20 @@
           <w:lang w:val="en-ID"/>
         </w:rPr>
       </w:pPr>
-      <w:bookmarkStart w:id="101" w:name="_Toc122850418"/>
-      <w:bookmarkStart w:id="102" w:name="_Toc122850636"/>
-      <w:bookmarkStart w:id="103" w:name="_Toc122850722"/>
-      <w:bookmarkStart w:id="104" w:name="_Toc129564639"/>
-      <w:bookmarkStart w:id="105" w:name="_Toc133983042"/>
-      <w:bookmarkStart w:id="106" w:name="_Toc133985350"/>
-      <w:bookmarkStart w:id="107" w:name="_Toc133985384"/>
-      <w:bookmarkEnd w:id="101"/>
+      <w:bookmarkStart w:id="102" w:name="_Toc122850418"/>
+      <w:bookmarkStart w:id="103" w:name="_Toc122850636"/>
+      <w:bookmarkStart w:id="104" w:name="_Toc122850722"/>
+      <w:bookmarkStart w:id="105" w:name="_Toc129564639"/>
+      <w:bookmarkStart w:id="106" w:name="_Toc133983042"/>
+      <w:bookmarkStart w:id="107" w:name="_Toc133985350"/>
+      <w:bookmarkStart w:id="108" w:name="_Toc133985384"/>
       <w:bookmarkEnd w:id="102"/>
       <w:bookmarkEnd w:id="103"/>
       <w:bookmarkEnd w:id="104"/>
       <w:bookmarkEnd w:id="105"/>
       <w:bookmarkEnd w:id="106"/>
       <w:bookmarkEnd w:id="107"/>
+      <w:bookmarkEnd w:id="108"/>
     </w:p>
     <w:p>
       <w:pPr>
@@ -4476,20 +4768,20 @@
           <w:lang w:val="en-ID"/>
         </w:rPr>
       </w:pPr>
-      <w:bookmarkStart w:id="108" w:name="_Toc122850419"/>
-      <w:bookmarkStart w:id="109" w:name="_Toc122850637"/>
-      <w:bookmarkStart w:id="110" w:name="_Toc122850723"/>
-      <w:bookmarkStart w:id="111" w:name="_Toc129564640"/>
-      <w:bookmarkStart w:id="112" w:name="_Toc133983043"/>
-      <w:bookmarkStart w:id="113" w:name="_Toc133985351"/>
-      <w:bookmarkStart w:id="114" w:name="_Toc133985385"/>
-      <w:bookmarkEnd w:id="108"/>
+      <w:bookmarkStart w:id="109" w:name="_Toc122850419"/>
+      <w:bookmarkStart w:id="110" w:name="_Toc122850637"/>
+      <w:bookmarkStart w:id="111" w:name="_Toc122850723"/>
+      <w:bookmarkStart w:id="112" w:name="_Toc129564640"/>
+      <w:bookmarkStart w:id="113" w:name="_Toc133983043"/>
+      <w:bookmarkStart w:id="114" w:name="_Toc133985351"/>
+      <w:bookmarkStart w:id="115" w:name="_Toc133985385"/>
       <w:bookmarkEnd w:id="109"/>
       <w:bookmarkEnd w:id="110"/>
       <w:bookmarkEnd w:id="111"/>
       <w:bookmarkEnd w:id="112"/>
       <w:bookmarkEnd w:id="113"/>
       <w:bookmarkEnd w:id="114"/>
+      <w:bookmarkEnd w:id="115"/>
     </w:p>
     <w:p>
       <w:pPr>
@@ -4505,7 +4797,7 @@
           <w:b w:val="0"/>
         </w:rPr>
       </w:pPr>
-      <w:bookmarkStart w:id="115" w:name="_Toc133985386"/>
+      <w:bookmarkStart w:id="116" w:name="_Toc133985386"/>
       <w:r>
         <w:rPr>
           <w:rFonts w:ascii="Times New Roman" w:hAnsi="Times New Roman" w:cs="Times New Roman"/>
@@ -4513,7 +4805,7 @@
         </w:rPr>
         <w:t>Bahasa Pemrograman</w:t>
       </w:r>
-      <w:bookmarkEnd w:id="115"/>
+      <w:bookmarkEnd w:id="116"/>
     </w:p>
     <w:p>
       <w:pPr>
@@ -4653,7 +4945,7 @@
           <w:b w:val="0"/>
         </w:rPr>
       </w:pPr>
-      <w:bookmarkStart w:id="116" w:name="_Toc133985387"/>
+      <w:bookmarkStart w:id="117" w:name="_Toc133985387"/>
       <w:r>
         <w:rPr>
           <w:rFonts w:ascii="Times New Roman" w:hAnsi="Times New Roman" w:cs="Times New Roman"/>
@@ -4661,7 +4953,7 @@
         </w:rPr>
         <w:t>Rentang Data</w:t>
       </w:r>
-      <w:bookmarkEnd w:id="116"/>
+      <w:bookmarkEnd w:id="117"/>
     </w:p>
     <w:p>
       <w:pPr>
@@ -4813,7 +5105,7 @@
           <w:b w:val="0"/>
         </w:rPr>
       </w:pPr>
-      <w:bookmarkStart w:id="117" w:name="_Toc133985388"/>
+      <w:bookmarkStart w:id="118" w:name="_Toc133985388"/>
       <w:r>
         <w:rPr>
           <w:rFonts w:ascii="Times New Roman" w:hAnsi="Times New Roman" w:cs="Times New Roman"/>
@@ -4821,7 +5113,7 @@
         </w:rPr>
         <w:t>Format Data</w:t>
       </w:r>
-      <w:bookmarkEnd w:id="117"/>
+      <w:bookmarkEnd w:id="118"/>
     </w:p>
     <w:p>
       <w:pPr>
@@ -4903,7 +5195,7 @@
           <w:b w:val="0"/>
         </w:rPr>
       </w:pPr>
-      <w:bookmarkStart w:id="118" w:name="_Toc133985389"/>
+      <w:bookmarkStart w:id="119" w:name="_Toc133985389"/>
       <w:r>
         <w:rPr>
           <w:rFonts w:ascii="Times New Roman" w:hAnsi="Times New Roman" w:cs="Times New Roman"/>
@@ -4911,7 +5203,7 @@
         </w:rPr>
         <w:t>Algoritma K-Means</w:t>
       </w:r>
-      <w:bookmarkEnd w:id="118"/>
+      <w:bookmarkEnd w:id="119"/>
     </w:p>
     <w:p>
       <w:pPr>
@@ -4986,14 +5278,14 @@
           <w:rFonts w:ascii="Times New Roman" w:hAnsi="Times New Roman" w:cs="Times New Roman"/>
         </w:rPr>
       </w:pPr>
-      <w:bookmarkStart w:id="119" w:name="_Toc133985390"/>
+      <w:bookmarkStart w:id="120" w:name="_Toc133985390"/>
       <w:r>
         <w:rPr>
           <w:rFonts w:ascii="Times New Roman" w:hAnsi="Times New Roman" w:cs="Times New Roman"/>
         </w:rPr>
         <w:t>Peralatan dan Bahan</w:t>
       </w:r>
-      <w:bookmarkEnd w:id="119"/>
+      <w:bookmarkEnd w:id="120"/>
     </w:p>
     <w:p>
       <w:pPr>
@@ -5375,8 +5667,8 @@
           <w:rFonts w:ascii="Times New Roman" w:hAnsi="Times New Roman" w:cs="Times New Roman"/>
         </w:rPr>
       </w:pPr>
-      <w:bookmarkStart w:id="120" w:name="_Toc56373219"/>
-      <w:bookmarkStart w:id="121" w:name="_Toc133985391"/>
+      <w:bookmarkStart w:id="121" w:name="_Toc56373219"/>
+      <w:bookmarkStart w:id="122" w:name="_Toc133985391"/>
       <w:r>
         <w:rPr>
           <w:rFonts w:ascii="Times New Roman" w:hAnsi="Times New Roman" w:cs="Times New Roman"/>
@@ -5384,8 +5676,8 @@
         <w:lastRenderedPageBreak/>
         <w:t>DAFTAR PUSTAKA</w:t>
       </w:r>
-      <w:bookmarkEnd w:id="120"/>
       <w:bookmarkEnd w:id="121"/>
+      <w:bookmarkEnd w:id="122"/>
       <w:r>
         <w:rPr>
           <w:rFonts w:ascii="Times New Roman" w:hAnsi="Times New Roman" w:cs="Times New Roman"/>
@@ -5457,7 +5749,19 @@
         <w:rPr>
           <w:rFonts w:ascii="Times New Roman" w:hAnsi="Times New Roman" w:cs="Times New Roman"/>
         </w:rPr>
-        <w:t>PENGARUH RESPONS IMF TERKAIT PENGGUNAAN CRYPTOCURRENCY TERHADAP KEBIJAKAN PEMERINTAH INDONESIA</w:t>
+        <w:t xml:space="preserve">PENGARUH RESPONS IMF TERKAIT PENGGUNAAN </w:t>
+      </w:r>
+      <w:r>
+        <w:rPr>
+          <w:rFonts w:ascii="Times New Roman" w:hAnsi="Times New Roman" w:cs="Times New Roman"/>
+        </w:rPr>
+        <w:t>CRYPTOCURRENCY</w:t>
+      </w:r>
+      <w:r>
+        <w:rPr>
+          <w:rFonts w:ascii="Times New Roman" w:hAnsi="Times New Roman" w:cs="Times New Roman"/>
+        </w:rPr>
+        <w:t xml:space="preserve"> TERHADAP KEBIJAKAN PEMERINTAH INDONESIA</w:t>
       </w:r>
       <w:r>
         <w:rPr>
@@ -5609,13 +5913,32 @@
           <w:rFonts w:ascii="Times New Roman" w:hAnsi="Times New Roman" w:cs="Times New Roman"/>
           <w:lang w:val="en-US"/>
         </w:rPr>
-        <w:t>Cryptocurrency Explained with Pros and Cons for Investment</w:t>
-      </w:r>
-      <w:r>
-        <w:rPr>
-          <w:rFonts w:ascii="Times New Roman" w:hAnsi="Times New Roman" w:cs="Times New Roman"/>
-        </w:rPr>
-        <w:t>. Available: https://www.investopedia.com/terms/c/cryptocurrency.asp 26-Sep-2022 [Online]. [Diakses: 22-Sep-2021].</w:t>
+        <w:t>Cryptocurrency</w:t>
+      </w:r>
+      <w:r>
+        <w:rPr>
+          <w:rFonts w:ascii="Times New Roman" w:hAnsi="Times New Roman" w:cs="Times New Roman"/>
+          <w:lang w:val="en-US"/>
+        </w:rPr>
+        <w:t xml:space="preserve"> Explained with Pros and Cons for Investment</w:t>
+      </w:r>
+      <w:r>
+        <w:rPr>
+          <w:rFonts w:ascii="Times New Roman" w:hAnsi="Times New Roman" w:cs="Times New Roman"/>
+        </w:rPr>
+        <w:t>. Available: https://www.investopedia.com/terms/c/</w:t>
+      </w:r>
+      <w:r>
+        <w:rPr>
+          <w:rFonts w:ascii="Times New Roman" w:hAnsi="Times New Roman" w:cs="Times New Roman"/>
+        </w:rPr>
+        <w:t>Cryptocurrency</w:t>
+      </w:r>
+      <w:r>
+        <w:rPr>
+          <w:rFonts w:ascii="Times New Roman" w:hAnsi="Times New Roman" w:cs="Times New Roman"/>
+        </w:rPr>
+        <w:t>.asp 26-Sep-2022 [Online]. [Diakses: 22-Sep-2021].</w:t>
       </w:r>
     </w:p>
     <w:p>
@@ -5647,7 +5970,19 @@
         <w:rPr>
           <w:rFonts w:ascii="Times New Roman" w:hAnsi="Times New Roman" w:cs="Times New Roman"/>
         </w:rPr>
-        <w:t>Kwon, D. H., Kim, J. B., Heo, J. S., Kim, C. M., &amp; Han, Y. H. (2019). Time series classification of cryptocurrency price trend based on a recurrent LSTM neural network. Journal of Information Processing Systems, 15(3), 694-706.</w:t>
+        <w:t xml:space="preserve">Kwon, D. H., Kim, J. B., Heo, J. S., Kim, C. M., &amp; Han, Y. H. (2019). Time series classification of </w:t>
+      </w:r>
+      <w:r>
+        <w:rPr>
+          <w:rFonts w:ascii="Times New Roman" w:hAnsi="Times New Roman" w:cs="Times New Roman"/>
+        </w:rPr>
+        <w:t>Cryptocurrency</w:t>
+      </w:r>
+      <w:r>
+        <w:rPr>
+          <w:rFonts w:ascii="Times New Roman" w:hAnsi="Times New Roman" w:cs="Times New Roman"/>
+        </w:rPr>
+        <w:t xml:space="preserve"> price trend based on a recurrent LSTM neural network. Journal of Information Processing Systems, 15(3), 694-706.</w:t>
       </w:r>
     </w:p>
     <w:p>
@@ -5658,8 +5993,6 @@
         <w:rPr>
           <w:rFonts w:ascii="Times New Roman" w:hAnsi="Times New Roman" w:cs="Times New Roman"/>
           <w:color w:val="222222"/>
-          <w:sz w:val="20"/>
-          <w:szCs w:val="20"/>
           <w:shd w:val="clear" w:color="auto" w:fill="FFFFFF"/>
         </w:rPr>
       </w:pPr>
@@ -5667,8 +6000,6 @@
         <w:rPr>
           <w:rFonts w:ascii="Times New Roman" w:hAnsi="Times New Roman" w:cs="Times New Roman"/>
           <w:color w:val="222222"/>
-          <w:sz w:val="20"/>
-          <w:szCs w:val="20"/>
           <w:shd w:val="clear" w:color="auto" w:fill="FFFFFF"/>
         </w:rPr>
         <w:t>FITRIANI, F., Stiawan, D., &amp; Heryanto, A. (2021). </w:t>
@@ -5679,8 +6010,6 @@
           <w:i/>
           <w:iCs/>
           <w:color w:val="222222"/>
-          <w:sz w:val="20"/>
-          <w:szCs w:val="20"/>
           <w:shd w:val="clear" w:color="auto" w:fill="FFFFFF"/>
         </w:rPr>
         <w:t>DETEKSI SERANGAN MALWARE RANSOMWARE PADA BITCOIN MINING DENGAN METODE K-MEANS CLUSTERING</w:t>
@@ -5689,8 +6018,6 @@
         <w:rPr>
           <w:rFonts w:ascii="Times New Roman" w:hAnsi="Times New Roman" w:cs="Times New Roman"/>
           <w:color w:val="222222"/>
-          <w:sz w:val="20"/>
-          <w:szCs w:val="20"/>
           <w:shd w:val="clear" w:color="auto" w:fill="FFFFFF"/>
         </w:rPr>
         <w:t> (Doctoral dissertation, Sriwijaya University).</w:t>
@@ -5704,8 +6031,6 @@
         <w:rPr>
           <w:rFonts w:ascii="Times New Roman" w:hAnsi="Times New Roman" w:cs="Times New Roman"/>
           <w:color w:val="222222"/>
-          <w:sz w:val="20"/>
-          <w:szCs w:val="20"/>
           <w:shd w:val="clear" w:color="auto" w:fill="FFFFFF"/>
         </w:rPr>
       </w:pPr>
@@ -5713,11 +6038,25 @@
         <w:rPr>
           <w:rFonts w:ascii="Times New Roman" w:hAnsi="Times New Roman" w:cs="Times New Roman"/>
           <w:color w:val="222222"/>
-          <w:sz w:val="20"/>
-          <w:szCs w:val="20"/>
           <w:shd w:val="clear" w:color="auto" w:fill="FFFFFF"/>
         </w:rPr>
-        <w:t>Barradas, A., Tejeda-Gil, A., &amp; Cantón-Croda, R. M. (2022). Real-Time Big Data Architecture for Processing Cryptocurrency and Social Media Data: A Clustering Approach Based on k-Means. </w:t>
+        <w:t xml:space="preserve">Barradas, A., Tejeda-Gil, A., &amp; Cantón-Croda, R. M. (2022). Real-Time Big Data Architecture for Processing </w:t>
+      </w:r>
+      <w:r>
+        <w:rPr>
+          <w:rFonts w:ascii="Times New Roman" w:hAnsi="Times New Roman" w:cs="Times New Roman"/>
+          <w:color w:val="222222"/>
+          <w:shd w:val="clear" w:color="auto" w:fill="FFFFFF"/>
+        </w:rPr>
+        <w:t>Cryptocurrency</w:t>
+      </w:r>
+      <w:r>
+        <w:rPr>
+          <w:rFonts w:ascii="Times New Roman" w:hAnsi="Times New Roman" w:cs="Times New Roman"/>
+          <w:color w:val="222222"/>
+          <w:shd w:val="clear" w:color="auto" w:fill="FFFFFF"/>
+        </w:rPr>
+        <w:t xml:space="preserve"> and Social Media Data: A Clustering Approach Based on k-Means. </w:t>
       </w:r>
       <w:r>
         <w:rPr>
@@ -5725,8 +6064,6 @@
           <w:i/>
           <w:iCs/>
           <w:color w:val="222222"/>
-          <w:sz w:val="20"/>
-          <w:szCs w:val="20"/>
           <w:shd w:val="clear" w:color="auto" w:fill="FFFFFF"/>
         </w:rPr>
         <w:t>Algorithms</w:t>
@@ -5735,8 +6072,6 @@
         <w:rPr>
           <w:rFonts w:ascii="Times New Roman" w:hAnsi="Times New Roman" w:cs="Times New Roman"/>
           <w:color w:val="222222"/>
-          <w:sz w:val="20"/>
-          <w:szCs w:val="20"/>
           <w:shd w:val="clear" w:color="auto" w:fill="FFFFFF"/>
         </w:rPr>
         <w:t>, </w:t>
@@ -5747,8 +6082,6 @@
           <w:i/>
           <w:iCs/>
           <w:color w:val="222222"/>
-          <w:sz w:val="20"/>
-          <w:szCs w:val="20"/>
           <w:shd w:val="clear" w:color="auto" w:fill="FFFFFF"/>
         </w:rPr>
         <w:t>15</w:t>
@@ -5757,12 +6090,240 @@
         <w:rPr>
           <w:rFonts w:ascii="Times New Roman" w:hAnsi="Times New Roman" w:cs="Times New Roman"/>
           <w:color w:val="222222"/>
-          <w:sz w:val="20"/>
-          <w:szCs w:val="20"/>
           <w:shd w:val="clear" w:color="auto" w:fill="FFFFFF"/>
         </w:rPr>
         <w:t>(5), 140.</w:t>
       </w:r>
+    </w:p>
+    <w:p>
+      <w:pPr>
+        <w:pStyle w:val="Bibliography"/>
+        <w:spacing w:after="120" w:line="240" w:lineRule="auto"/>
+        <w:ind w:left="709" w:hanging="709"/>
+        <w:rPr>
+          <w:rFonts w:ascii="Times New Roman" w:hAnsi="Times New Roman" w:cs="Times New Roman"/>
+          <w:color w:val="222222"/>
+          <w:shd w:val="clear" w:color="auto" w:fill="FFFFFF"/>
+        </w:rPr>
+      </w:pPr>
+      <w:r>
+        <w:rPr>
+          <w:rFonts w:ascii="Times New Roman" w:hAnsi="Times New Roman" w:cs="Times New Roman"/>
+          <w:color w:val="222222"/>
+          <w:shd w:val="clear" w:color="auto" w:fill="FFFFFF"/>
+        </w:rPr>
+        <w:t>-----------------------------------------------------------------------------------------------------------------------</w:t>
+      </w:r>
+    </w:p>
+    <w:p>
+      <w:pPr>
+        <w:pStyle w:val="Bibliography"/>
+        <w:spacing w:after="120" w:line="240" w:lineRule="auto"/>
+        <w:ind w:left="709" w:hanging="709"/>
+        <w:rPr>
+          <w:rFonts w:ascii="Times New Roman" w:hAnsi="Times New Roman" w:cs="Times New Roman"/>
+          <w:color w:val="222222"/>
+          <w:shd w:val="clear" w:color="auto" w:fill="FFFFFF"/>
+        </w:rPr>
+      </w:pPr>
+      <w:r>
+        <w:rPr>
+          <w:rFonts w:ascii="Times New Roman" w:hAnsi="Times New Roman" w:cs="Times New Roman"/>
+          <w:color w:val="222222"/>
+          <w:shd w:val="clear" w:color="auto" w:fill="FFFFFF"/>
+        </w:rPr>
+        <w:t xml:space="preserve">Pant, D. R., Neupane, P., Poudel, A., </w:t>
+      </w:r>
+      <w:proofErr w:type="spellStart"/>
+      <w:r>
+        <w:rPr>
+          <w:rFonts w:ascii="Times New Roman" w:hAnsi="Times New Roman" w:cs="Times New Roman"/>
+          <w:color w:val="222222"/>
+          <w:shd w:val="clear" w:color="auto" w:fill="FFFFFF"/>
+        </w:rPr>
+        <w:t>Pokhrel</w:t>
+      </w:r>
+      <w:proofErr w:type="spellEnd"/>
+      <w:r>
+        <w:rPr>
+          <w:rFonts w:ascii="Times New Roman" w:hAnsi="Times New Roman" w:cs="Times New Roman"/>
+          <w:color w:val="222222"/>
+          <w:shd w:val="clear" w:color="auto" w:fill="FFFFFF"/>
+        </w:rPr>
+        <w:t xml:space="preserve">, A. K., &amp; Lama, B. K. (2018, October). Recurrent neural </w:t>
+      </w:r>
+      <w:proofErr w:type="gramStart"/>
+      <w:r>
+        <w:rPr>
+          <w:rFonts w:ascii="Times New Roman" w:hAnsi="Times New Roman" w:cs="Times New Roman"/>
+          <w:color w:val="222222"/>
+          <w:shd w:val="clear" w:color="auto" w:fill="FFFFFF"/>
+        </w:rPr>
+        <w:t>network based</w:t>
+      </w:r>
+      <w:proofErr w:type="gramEnd"/>
+      <w:r>
+        <w:rPr>
+          <w:rFonts w:ascii="Times New Roman" w:hAnsi="Times New Roman" w:cs="Times New Roman"/>
+          <w:color w:val="222222"/>
+          <w:shd w:val="clear" w:color="auto" w:fill="FFFFFF"/>
+        </w:rPr>
+        <w:t xml:space="preserve"> bitcoin price prediction by </w:t>
+      </w:r>
+      <w:r>
+        <w:rPr>
+          <w:rFonts w:ascii="Times New Roman" w:hAnsi="Times New Roman" w:cs="Times New Roman"/>
+          <w:color w:val="222222"/>
+          <w:shd w:val="clear" w:color="auto" w:fill="FFFFFF"/>
+        </w:rPr>
+        <w:t>Twitter</w:t>
+      </w:r>
+      <w:r>
+        <w:rPr>
+          <w:rFonts w:ascii="Times New Roman" w:hAnsi="Times New Roman" w:cs="Times New Roman"/>
+          <w:color w:val="222222"/>
+          <w:shd w:val="clear" w:color="auto" w:fill="FFFFFF"/>
+        </w:rPr>
+        <w:t xml:space="preserve"> sentiment analysis. In </w:t>
+      </w:r>
+      <w:r>
+        <w:rPr>
+          <w:rFonts w:ascii="Times New Roman" w:hAnsi="Times New Roman" w:cs="Times New Roman"/>
+          <w:i/>
+          <w:iCs/>
+          <w:color w:val="222222"/>
+          <w:shd w:val="clear" w:color="auto" w:fill="FFFFFF"/>
+        </w:rPr>
+        <w:t>2018 IEEE 3rd International Conference on Computing, Communication and Security (ICCCS)</w:t>
+      </w:r>
+      <w:r>
+        <w:rPr>
+          <w:rFonts w:ascii="Times New Roman" w:hAnsi="Times New Roman" w:cs="Times New Roman"/>
+          <w:color w:val="222222"/>
+          <w:shd w:val="clear" w:color="auto" w:fill="FFFFFF"/>
+        </w:rPr>
+        <w:t> (pp. 128-132). IEEE.</w:t>
+      </w:r>
+    </w:p>
+    <w:p>
+      <w:pPr>
+        <w:pStyle w:val="Bibliography"/>
+        <w:spacing w:after="120" w:line="240" w:lineRule="auto"/>
+        <w:ind w:left="709" w:hanging="709"/>
+        <w:rPr>
+          <w:rFonts w:ascii="Times New Roman" w:hAnsi="Times New Roman" w:cs="Times New Roman"/>
+        </w:rPr>
+      </w:pPr>
+      <w:proofErr w:type="spellStart"/>
+      <w:r>
+        <w:rPr>
+          <w:rFonts w:ascii="Times New Roman" w:hAnsi="Times New Roman" w:cs="Times New Roman"/>
+        </w:rPr>
+        <w:t>Critien</w:t>
+      </w:r>
+      <w:proofErr w:type="spellEnd"/>
+      <w:r>
+        <w:rPr>
+          <w:rFonts w:ascii="Times New Roman" w:hAnsi="Times New Roman" w:cs="Times New Roman"/>
+        </w:rPr>
+        <w:t xml:space="preserve">, J. V., </w:t>
+      </w:r>
+      <w:proofErr w:type="spellStart"/>
+      <w:r>
+        <w:rPr>
+          <w:rFonts w:ascii="Times New Roman" w:hAnsi="Times New Roman" w:cs="Times New Roman"/>
+        </w:rPr>
+        <w:t>Gatt</w:t>
+      </w:r>
+      <w:proofErr w:type="spellEnd"/>
+      <w:r>
+        <w:rPr>
+          <w:rFonts w:ascii="Times New Roman" w:hAnsi="Times New Roman" w:cs="Times New Roman"/>
+        </w:rPr>
+        <w:t xml:space="preserve">, A., &amp; Ellul, J. (2022). Bitcoin price change and trend prediction through </w:t>
+      </w:r>
+      <w:r>
+        <w:rPr>
+          <w:rFonts w:ascii="Times New Roman" w:hAnsi="Times New Roman" w:cs="Times New Roman"/>
+        </w:rPr>
+        <w:t>Twitter</w:t>
+      </w:r>
+      <w:r>
+        <w:rPr>
+          <w:rFonts w:ascii="Times New Roman" w:hAnsi="Times New Roman" w:cs="Times New Roman"/>
+        </w:rPr>
+        <w:t xml:space="preserve"> sentiment and data volume. Financial Innovation, 8(1), 1-20.</w:t>
+      </w:r>
+    </w:p>
+    <w:p>
+      <w:pPr>
+        <w:pStyle w:val="Bibliography"/>
+        <w:spacing w:after="120" w:line="240" w:lineRule="auto"/>
+        <w:ind w:left="709" w:hanging="709"/>
+      </w:pPr>
+      <w:r>
+        <w:t>Wong, E. L. X. (2021). Prediction of Bitcoin prices using Twitter Data and Natural Language Processing.</w:t>
+      </w:r>
+    </w:p>
+    <w:p>
+      <w:pPr>
+        <w:pStyle w:val="Bibliography"/>
+        <w:spacing w:after="120" w:line="240" w:lineRule="auto"/>
+        <w:ind w:left="709" w:hanging="709"/>
+      </w:pPr>
+      <w:r>
+        <w:t xml:space="preserve">Huang, X., Zhang, W., Tang, X., Zhang, M., </w:t>
+      </w:r>
+      <w:proofErr w:type="spellStart"/>
+      <w:r>
+        <w:t>Surbiryala</w:t>
+      </w:r>
+      <w:proofErr w:type="spellEnd"/>
+      <w:r>
+        <w:t xml:space="preserve">, J., </w:t>
+      </w:r>
+      <w:proofErr w:type="spellStart"/>
+      <w:r>
+        <w:t>Iosifidis</w:t>
+      </w:r>
+      <w:proofErr w:type="spellEnd"/>
+      <w:r>
+        <w:t xml:space="preserve">, V., ... &amp; Zhang, J. (2021). </w:t>
+      </w:r>
+      <w:proofErr w:type="spellStart"/>
+      <w:r>
+        <w:t>Lstm</w:t>
+      </w:r>
+      <w:proofErr w:type="spellEnd"/>
+      <w:r>
+        <w:t xml:space="preserve"> based sentiment analysis for cryptocurrency prediction. In Database Systems for Advanced Applications: 26th International </w:t>
+      </w:r>
+      <w:r>
+        <w:lastRenderedPageBreak/>
+        <w:t>Conference, DASFAA 2021, Taipei, Taiwan, April 11–14, 2021, Proceedings, Part III 26 (pp. 617-621). Springer International Publishing.</w:t>
+      </w:r>
+    </w:p>
+    <w:p>
+      <w:pPr>
+        <w:pStyle w:val="Bibliography"/>
+        <w:spacing w:after="120" w:line="240" w:lineRule="auto"/>
+        <w:ind w:left="709" w:hanging="709"/>
+      </w:pPr>
+      <w:proofErr w:type="spellStart"/>
+      <w:r>
+        <w:t>Deebadi</w:t>
+      </w:r>
+      <w:proofErr w:type="spellEnd"/>
+      <w:r>
+        <w:t>, A. (2020). Understanding Impact of Twitter Feed on Bitcoin Price and Trading Patterns.</w:t>
+      </w:r>
+    </w:p>
+    <w:p>
+      <w:pPr>
+        <w:rPr>
+          <w:rFonts w:ascii="Times New Roman" w:hAnsi="Times New Roman" w:cs="Times New Roman"/>
+        </w:rPr>
+      </w:pPr>
     </w:p>
     <w:p>
       <w:pPr>

</xml_diff>